<commit_message>
Fixed a minor issue with tables
</commit_message>
<xml_diff>
--- a/testing/WML/testerus/test.docx
+++ b/testing/WML/testerus/test.docx
@@ -24,8 +24,8 @@
       <w:pPr>
         <w:pStyle w:val="empty"/>
       </w:pPr>
-      <w:bookmarkStart w:name="" w:id="idp2952368"/>
-      <w:bookmarkEnd w:id="idp2952368"/>
+      <w:bookmarkStart w:name="" w:id="idp4787584"/>
+      <w:bookmarkEnd w:id="idp4787584"/>
     </w:p>
     <w:p>
       <w:pPr>
@@ -45,8 +45,8 @@
       <w:pPr>
         <w:pStyle w:val="empty"/>
       </w:pPr>
-      <w:bookmarkStart w:name="" w:id="idp2977008"/>
-      <w:bookmarkEnd w:id="idp2977008"/>
+      <w:bookmarkStart w:name="" w:id="idp5013056"/>
+      <w:bookmarkEnd w:id="idp5013056"/>
     </w:p>
     <w:p>
       <w:pPr>
@@ -66,8 +66,8 @@
       <w:pPr>
         <w:pStyle w:val="empty"/>
       </w:pPr>
-      <w:bookmarkStart w:name="S1.SS1.p1" w:id="idp1364816"/>
-      <w:bookmarkEnd w:id="idp1364816"/>
+      <w:bookmarkStart w:name="S1.SS1.p1" w:id="idp3045456"/>
+      <w:bookmarkEnd w:id="idp3045456"/>
     </w:p>
     <w:p>
       <w:pPr>
@@ -108,8 +108,8 @@
       <w:pPr>
         <w:pStyle w:val="empty"/>
       </w:pPr>
-      <w:bookmarkStart w:name="" w:id="idp3229760"/>
-      <w:bookmarkEnd w:id="idp3229760"/>
+      <w:bookmarkStart w:name="" w:id="idp5282288"/>
+      <w:bookmarkEnd w:id="idp5282288"/>
     </w:p>
     <w:p>
       <w:pPr>
@@ -129,8 +129,8 @@
       <w:pPr>
         <w:pStyle w:val="empty"/>
       </w:pPr>
-      <w:bookmarkStart w:name="S1.SS2.p1" w:id="idp3248544"/>
-      <w:bookmarkEnd w:id="idp3248544"/>
+      <w:bookmarkStart w:name="S1.SS2.p1" w:id="idp5292624"/>
+      <w:bookmarkEnd w:id="idp5292624"/>
     </w:p>
     <w:p>
       <w:pPr>
@@ -139,6 +139,293 @@
       <w:r>
         <w:rPr/>
         <w:t>New paragraphs are back to the default. Since every kind of text formatting has to be manually added to the xslt files, just contact me (l.kohlhase@jacobs-university.de) if your text formatting doesn’t work.</w:t>
+      </w:r>
+    </w:p>
+    <w:p>
+      <w:pPr>
+        <w:pStyle w:val="empty"/>
+      </w:pPr>
+      <w:bookmarkStart w:name="" w:id="idp5340464"/>
+      <w:bookmarkEnd w:id="idp5340464"/>
+    </w:p>
+    <w:p>
+      <w:pPr>
+        <w:pStyle w:val="style2"/>
+      </w:pPr>
+      <w:r>
+        <w:t xml:space="preserve">
+  1.3 
+  </w:t>
+      </w:r>
+      <w:r>
+        <w:rPr/>
+        <w:t>Lists</w:t>
+      </w:r>
+    </w:p>
+    <w:p>
+      <w:pPr>
+        <w:pStyle w:val="empty"/>
+      </w:pPr>
+      <w:bookmarkStart w:name="S1.SS3.p1" w:id="idp5410416"/>
+      <w:bookmarkEnd w:id="idp5410416"/>
+    </w:p>
+    <w:p>
+      <w:pPr>
+        <w:pStyle w:val="ListParagraph"/>
+        <w:numPr>
+          <w:ilvl w:val="0"/>
+          <w:numId w:val="1"/>
+        </w:numPr>
+      </w:pPr>
+      <w:r>
+        <w:rPr/>
+        <w:t>item1</w:t>
+      </w:r>
+    </w:p>
+    <w:p>
+      <w:pPr>
+        <w:pStyle w:val="ListParagraph"/>
+        <w:numPr>
+          <w:ilvl w:val="1"/>
+          <w:numId w:val="1"/>
+        </w:numPr>
+      </w:pPr>
+      <w:r>
+        <w:rPr/>
+        <w:t>nested item 1</w:t>
+      </w:r>
+    </w:p>
+    <w:p>
+      <w:pPr>
+        <w:pStyle w:val="ListParagraph"/>
+        <w:numPr>
+          <w:ilvl w:val="1"/>
+          <w:numId w:val="1"/>
+        </w:numPr>
+      </w:pPr>
+      <w:r>
+        <w:rPr/>
+        <w:t>nested item 2</w:t>
+      </w:r>
+    </w:p>
+    <w:p>
+      <w:pPr>
+        <w:pStyle w:val="ListParagraph"/>
+        <w:numPr>
+          <w:ilvl w:val="0"/>
+          <w:numId w:val="1"/>
+        </w:numPr>
+      </w:pPr>
+      <w:r>
+        <w:rPr/>
+        <w:t>item 2</w:t>
+      </w:r>
+    </w:p>
+    <w:p>
+      <w:pPr>
+        <w:pStyle w:val="ListParagraph"/>
+        <w:numPr>
+          <w:ilvl w:val="0"/>
+          <w:numId w:val="1"/>
+        </w:numPr>
+      </w:pPr>
+      <w:r>
+        <w:rPr/>
+        <w:t>item 3 …</w:t>
+      </w:r>
+    </w:p>
+    <w:p>
+      <w:pPr>
+        <w:pStyle w:val="style0"/>
+      </w:pPr>
+      <w:r>
+        <w:rPr/>
+        <w:t>Note that I haven’t been able to make itemize lists work with showing dots instead of numbers. At the moment all lists are enumerated.</w:t>
+      </w:r>
+    </w:p>
+    <w:p>
+      <w:pPr>
+        <w:pStyle w:val="empty"/>
+      </w:pPr>
+      <w:bookmarkStart w:name="" w:id="idp5296672"/>
+      <w:bookmarkEnd w:id="idp5296672"/>
+    </w:p>
+    <w:p>
+      <w:pPr>
+        <w:pStyle w:val="style2"/>
+      </w:pPr>
+      <w:r>
+        <w:t xml:space="preserve">
+  1.4 
+  </w:t>
+      </w:r>
+      <w:r>
+        <w:rPr/>
+        <w:t>Tables</w:t>
+      </w:r>
+    </w:p>
+    <w:p>
+      <w:pPr>
+        <w:pStyle w:val="empty"/>
+      </w:pPr>
+      <w:bookmarkStart w:name="S1.SS4.p1" w:id="idp5456880"/>
+      <w:bookmarkEnd w:id="idp5456880"/>
+    </w:p>
+    <w:tbl>
+      <w:tblGrid>
+        <w:gridCol/>
+        <w:gridCol/>
+        <w:gridCol/>
+      </w:tblGrid>
+      <w:tr>
+        <w:tc>
+          <w:tcPr>
+            <w:vAlign w:val="center"/>
+            <w:tcW w:type="auto"/>
+          </w:tcPr>
+          <w:p>
+            <w:pPr>
+              <w:ind w:firstLine="0"/>
+            </w:pPr>
+            <w:r>
+              <w:rPr/>
+              <w:t>1</w:t>
+            </w:r>
+          </w:p>
+        </w:tc>
+        <w:tc>
+          <w:tcPr>
+            <w:vAlign w:val="center"/>
+            <w:tcW w:type="auto"/>
+          </w:tcPr>
+          <w:p>
+            <w:pPr>
+              <w:ind w:firstLine="0"/>
+            </w:pPr>
+            <w:r>
+              <w:rPr/>
+              <w:t>2</w:t>
+            </w:r>
+          </w:p>
+        </w:tc>
+        <w:tc>
+          <w:tcPr>
+            <w:vAlign w:val="center"/>
+            <w:tcW w:type="auto"/>
+          </w:tcPr>
+          <w:p>
+            <w:pPr>
+              <w:ind w:firstLine="0"/>
+            </w:pPr>
+            <w:r>
+              <w:rPr/>
+              <w:t>3</w:t>
+            </w:r>
+          </w:p>
+        </w:tc>
+      </w:tr>
+      <w:tr>
+        <w:tc>
+          <w:tcPr>
+            <w:vAlign w:val="center"/>
+            <w:tcW w:type="auto"/>
+          </w:tcPr>
+          <w:p>
+            <w:pPr>
+              <w:ind w:firstLine="0"/>
+            </w:pPr>
+            <w:r>
+              <w:rPr/>
+              <w:t>4</w:t>
+            </w:r>
+          </w:p>
+        </w:tc>
+        <w:tc>
+          <w:tcPr>
+            <w:vAlign w:val="center"/>
+            <w:tcW w:type="auto"/>
+          </w:tcPr>
+          <w:p>
+            <w:pPr>
+              <w:ind w:firstLine="0"/>
+            </w:pPr>
+            <w:r>
+              <w:rPr/>
+              <w:t>5</w:t>
+            </w:r>
+          </w:p>
+        </w:tc>
+        <w:tc>
+          <w:tcPr>
+            <w:vAlign w:val="center"/>
+            <w:tcW w:type="auto"/>
+          </w:tcPr>
+          <w:p>
+            <w:pPr>
+              <w:ind w:firstLine="0"/>
+            </w:pPr>
+            <w:r>
+              <w:rPr/>
+              <w:t>6</w:t>
+            </w:r>
+          </w:p>
+        </w:tc>
+      </w:tr>
+      <w:tr>
+        <w:tc>
+          <w:tcPr>
+            <w:vAlign w:val="center"/>
+            <w:tcW w:type="auto"/>
+          </w:tcPr>
+          <w:p>
+            <w:pPr>
+              <w:ind w:firstLine="0"/>
+            </w:pPr>
+            <w:r>
+              <w:rPr/>
+              <w:t>7</w:t>
+            </w:r>
+          </w:p>
+        </w:tc>
+        <w:tc>
+          <w:tcPr>
+            <w:vAlign w:val="center"/>
+            <w:tcW w:type="auto"/>
+          </w:tcPr>
+          <w:p>
+            <w:pPr>
+              <w:ind w:firstLine="0"/>
+            </w:pPr>
+            <w:r>
+              <w:rPr/>
+              <w:t>8</w:t>
+            </w:r>
+          </w:p>
+        </w:tc>
+        <w:tc>
+          <w:tcPr>
+            <w:vAlign w:val="center"/>
+            <w:tcW w:type="auto"/>
+          </w:tcPr>
+          <w:p>
+            <w:pPr>
+              <w:ind w:firstLine="0"/>
+            </w:pPr>
+            <w:r>
+              <w:rPr/>
+              <w:t>9</w:t>
+            </w:r>
+          </w:p>
+        </w:tc>
+      </w:tr>
+    </w:tbl>
+    <w:p>
+      <w:pPr>
+        <w:pStyle w:val="style0"/>
+      </w:pPr>
+      <w:r>
+        <w:rPr/>
+        <w:t>Everything should work here, but sometimes there is trouble with nested tables.</w:t>
       </w:r>
     </w:p>
     <w:p>
@@ -152,8 +439,8 @@
       <w:pPr>
         <w:pStyle w:val="empty"/>
       </w:pPr>
-      <w:bookmarkStart w:name="" w:id="idp3230928"/>
-      <w:bookmarkEnd w:id="idp3230928"/>
+      <w:bookmarkStart w:name="" w:id="idp5483024"/>
+      <w:bookmarkEnd w:id="idp5483024"/>
     </w:p>
     <w:p>
       <w:pPr>
@@ -173,8 +460,8 @@
       <w:pPr>
         <w:pStyle w:val="empty"/>
       </w:pPr>
-      <w:bookmarkStart w:name="S2.p1" w:id="idp3363376"/>
-      <w:bookmarkEnd w:id="idp3363376"/>
+      <w:bookmarkStart w:name="S2.p1" w:id="idp5488592"/>
+      <w:bookmarkEnd w:id="idp5488592"/>
     </w:p>
     <w:p>
       <w:pPr>
@@ -771,8 +1058,8 @@
       <w:pPr>
         <w:pStyle w:val="empty"/>
       </w:pPr>
-      <w:bookmarkStart w:name="" w:id="idp3728560"/>
-      <w:bookmarkEnd w:id="idp3728560"/>
+      <w:bookmarkStart w:name="" w:id="idp5542592"/>
+      <w:bookmarkEnd w:id="idp5542592"/>
     </w:p>
     <w:p>
       <w:pPr>
@@ -792,8 +1079,8 @@
       <w:pPr>
         <w:pStyle w:val="empty"/>
       </w:pPr>
-      <w:bookmarkStart w:name="S3.p1" w:id="idp3729760"/>
-      <w:bookmarkEnd w:id="idp3729760"/>
+      <w:bookmarkStart w:name="S3.p1" w:id="idp5543088"/>
+      <w:bookmarkEnd w:id="idp5543088"/>
     </w:p>
     <w:p>
       <w:r>
@@ -810,7 +1097,7 @@
                     <pic:cNvPicPr/>
                   </pic:nvPicPr>
                   <pic:blipFill>
-                    <a:blip r:embed="idp3739120"/>
+                    <a:blip r:embed="idp5912992"/>
                     <a:stretch>
                       <a:fillRect/>
                     </a:stretch>
@@ -847,8 +1134,8 @@
       <w:pPr>
         <w:pStyle w:val="empty"/>
       </w:pPr>
-      <w:bookmarkStart w:name="S3.p2" w:id="idp3729888"/>
-      <w:bookmarkEnd w:id="idp3729888"/>
+      <w:bookmarkStart w:name="S3.p2" w:id="idp5652768"/>
+      <w:bookmarkEnd w:id="idp5652768"/>
     </w:p>
     <w:p>
       <w:pPr>
@@ -870,8 +1157,8 @@
       <w:pPr>
         <w:pStyle w:val="empty"/>
       </w:pPr>
-      <w:bookmarkStart w:name="" w:id="idp3750656"/>
-      <w:bookmarkEnd w:id="idp3750656"/>
+      <w:bookmarkStart w:name="" w:id="idp5923152"/>
+      <w:bookmarkEnd w:id="idp5923152"/>
     </w:p>
     <w:p>
       <w:pPr>
@@ -891,8 +1178,8 @@
       <w:pPr>
         <w:pStyle w:val="empty"/>
       </w:pPr>
-      <w:bookmarkStart w:name="S4.p1" w:id="idp3736464"/>
-      <w:bookmarkEnd w:id="idp3736464"/>
+      <w:bookmarkStart w:name="S4.p1" w:id="idp5912800"/>
+      <w:bookmarkEnd w:id="idp5912800"/>
     </w:p>
     <w:p>
       <w:pPr>

</xml_diff>

<commit_message>
Bibliographies are now automatically added
</commit_message>
<xml_diff>
--- a/testing/WML/testerus/test.docx
+++ b/testing/WML/testerus/test.docx
@@ -24,8 +24,8 @@
       <w:pPr>
         <w:pStyle w:val="empty"/>
       </w:pPr>
-      <w:bookmarkStart w:name="" w:id="idp5292160"/>
-      <w:bookmarkEnd w:id="idp5292160"/>
+      <w:bookmarkStart w:name="" w:id="idp6156656"/>
+      <w:bookmarkEnd w:id="idp6156656"/>
     </w:p>
     <w:p>
       <w:pPr>
@@ -45,8 +45,8 @@
       <w:pPr>
         <w:pStyle w:val="empty"/>
       </w:pPr>
-      <w:bookmarkStart w:name="" w:id="idp5524064"/>
-      <w:bookmarkEnd w:id="idp5524064"/>
+      <w:bookmarkStart w:name="" w:id="idp5864960"/>
+      <w:bookmarkEnd w:id="idp5864960"/>
     </w:p>
     <w:p>
       <w:pPr>
@@ -66,8 +66,8 @@
       <w:pPr>
         <w:pStyle w:val="empty"/>
       </w:pPr>
-      <w:bookmarkStart w:name="S1.SS1.p1" w:id="idp3530080"/>
-      <w:bookmarkEnd w:id="idp3530080"/>
+      <w:bookmarkStart w:name="S1.SS1.p1" w:id="idp3921184"/>
+      <w:bookmarkEnd w:id="idp3921184"/>
     </w:p>
     <w:p>
       <w:pPr>
@@ -108,8 +108,8 @@
       <w:pPr>
         <w:pStyle w:val="empty"/>
       </w:pPr>
-      <w:bookmarkStart w:name="" w:id="idp5835856"/>
-      <w:bookmarkEnd w:id="idp5835856"/>
+      <w:bookmarkStart w:name="" w:id="idp6388928"/>
+      <w:bookmarkEnd w:id="idp6388928"/>
     </w:p>
     <w:p>
       <w:pPr>
@@ -129,8 +129,8 @@
       <w:pPr>
         <w:pStyle w:val="empty"/>
       </w:pPr>
-      <w:bookmarkStart w:name="S1.SS2.p1" w:id="idp5829664"/>
-      <w:bookmarkEnd w:id="idp5829664"/>
+      <w:bookmarkStart w:name="S1.SS2.p1" w:id="idp6227152"/>
+      <w:bookmarkEnd w:id="idp6227152"/>
     </w:p>
     <w:p>
       <w:pPr>
@@ -145,8 +145,8 @@
       <w:pPr>
         <w:pStyle w:val="empty"/>
       </w:pPr>
-      <w:bookmarkStart w:name="" w:id="idp5807712"/>
-      <w:bookmarkEnd w:id="idp5807712"/>
+      <w:bookmarkStart w:name="" w:id="idp6390272"/>
+      <w:bookmarkEnd w:id="idp6390272"/>
     </w:p>
     <w:p>
       <w:pPr>
@@ -166,8 +166,8 @@
       <w:pPr>
         <w:pStyle w:val="empty"/>
       </w:pPr>
-      <w:bookmarkStart w:name="S1.SS3.p1" w:id="idp5940880"/>
-      <w:bookmarkEnd w:id="idp5940880"/>
+      <w:bookmarkStart w:name="S1.SS3.p1" w:id="idp6519440"/>
+      <w:bookmarkEnd w:id="idp6519440"/>
     </w:p>
     <w:p>
       <w:pPr>
@@ -247,8 +247,8 @@
       <w:pPr>
         <w:pStyle w:val="empty"/>
       </w:pPr>
-      <w:bookmarkStart w:name="" w:id="idp5901952"/>
-      <w:bookmarkEnd w:id="idp5901952"/>
+      <w:bookmarkStart w:name="" w:id="idp6487200"/>
+      <w:bookmarkEnd w:id="idp6487200"/>
     </w:p>
     <w:p>
       <w:pPr>
@@ -276,8 +276,8 @@
       <w:pPr>
         <w:pStyle w:val="empty"/>
       </w:pPr>
-      <w:bookmarkStart w:name="" w:id="idp5975280"/>
-      <w:bookmarkEnd w:id="idp5975280"/>
+      <w:bookmarkStart w:name="" w:id="idp6560384"/>
+      <w:bookmarkEnd w:id="idp6560384"/>
     </w:p>
     <w:p>
       <w:pPr>
@@ -297,8 +297,8 @@
       <w:pPr>
         <w:pStyle w:val="empty"/>
       </w:pPr>
-      <w:bookmarkStart w:name="S1.SS5.p1" w:id="idp5981856"/>
-      <w:bookmarkEnd w:id="idp5981856"/>
+      <w:bookmarkStart w:name="S1.SS5.p1" w:id="idp6569600"/>
+      <w:bookmarkEnd w:id="idp6569600"/>
     </w:p>
     <w:tbl>
       <w:tblGrid>
@@ -468,8 +468,8 @@
       <w:pPr>
         <w:pStyle w:val="empty"/>
       </w:pPr>
-      <w:bookmarkStart w:name="" w:id="idp6009136"/>
-      <w:bookmarkEnd w:id="idp6009136"/>
+      <w:bookmarkStart w:name="" w:id="idp6595584"/>
+      <w:bookmarkEnd w:id="idp6595584"/>
     </w:p>
     <w:p>
       <w:pPr>
@@ -489,8 +489,8 @@
       <w:pPr>
         <w:pStyle w:val="empty"/>
       </w:pPr>
-      <w:bookmarkStart w:name="S2.p1" w:id="idp6014128"/>
-      <w:bookmarkEnd w:id="idp6014128"/>
+      <w:bookmarkStart w:name="S2.p1" w:id="idp6600432"/>
+      <w:bookmarkEnd w:id="idp6600432"/>
     </w:p>
     <w:p>
       <w:pPr>
@@ -1087,8 +1087,8 @@
       <w:pPr>
         <w:pStyle w:val="empty"/>
       </w:pPr>
-      <w:bookmarkStart w:name="" w:id="idp6337536"/>
-      <w:bookmarkEnd w:id="idp6337536"/>
+      <w:bookmarkStart w:name="" w:id="idp6923936"/>
+      <w:bookmarkEnd w:id="idp6923936"/>
     </w:p>
     <w:p>
       <w:pPr>
@@ -1108,8 +1108,8 @@
       <w:pPr>
         <w:pStyle w:val="empty"/>
       </w:pPr>
-      <w:bookmarkStart w:name="S3.p1" w:id="idp6433424"/>
-      <w:bookmarkEnd w:id="idp6433424"/>
+      <w:bookmarkStart w:name="S3.p1" w:id="idp7016016"/>
+      <w:bookmarkEnd w:id="idp7016016"/>
     </w:p>
     <w:p>
       <w:r>
@@ -1126,7 +1126,7 @@
                     <pic:cNvPicPr/>
                   </pic:nvPicPr>
                   <pic:blipFill>
-                    <a:blip r:embed="idp6438544"/>
+                    <a:blip r:embed="idp7021136"/>
                     <a:stretch>
                       <a:fillRect/>
                     </a:stretch>
@@ -1163,8 +1163,8 @@
       <w:pPr>
         <w:pStyle w:val="empty"/>
       </w:pPr>
-      <w:bookmarkStart w:name="S3.p2" w:id="idp6180336"/>
-      <w:bookmarkEnd w:id="idp6180336"/>
+      <w:bookmarkStart w:name="S3.p2" w:id="idp6761312"/>
+      <w:bookmarkEnd w:id="idp6761312"/>
     </w:p>
     <w:p>
       <w:pPr>
@@ -1186,8 +1186,8 @@
       <w:pPr>
         <w:pStyle w:val="empty"/>
       </w:pPr>
-      <w:bookmarkStart w:name="" w:id="idp6448016"/>
-      <w:bookmarkEnd w:id="idp6448016"/>
+      <w:bookmarkStart w:name="" w:id="idp7032032"/>
+      <w:bookmarkEnd w:id="idp7032032"/>
     </w:p>
     <w:p>
       <w:pPr>
@@ -1207,8 +1207,8 @@
       <w:pPr>
         <w:pStyle w:val="empty"/>
       </w:pPr>
-      <w:bookmarkStart w:name="S4.p1" w:id="idp6450544"/>
-      <w:bookmarkEnd w:id="idp6450544"/>
+      <w:bookmarkStart w:name="S4.p1" w:id="idp7020944"/>
+      <w:bookmarkEnd w:id="idp7020944"/>
     </w:p>
     <w:p>
       <w:pPr>
@@ -1314,6 +1314,17 @@
           </w:r>
         </w:sdtContent>
       </w:sdt>
+      <w:r>
+        <w:rPr/>
+        <w:t> Note that when first opening these references and using –profile=word, they are not formatted yet and only appear as numbers. To change the citation style, go to the references tab and then change the style in the style selector. Standard LaTeX References have the style IEEE 2006. </w:t>
+      </w:r>
+      <w:r>
+        <w:br/>
+      </w:r>
+      <w:r>
+        <w:rPr/>
+        <w:t>Note that the bibliography is not added by default if you used –profile=word . In this case you again go to the references tab, click on Bibliography and then on Works cited to insert it yourself.</w:t>
+      </w:r>
     </w:p>
     <w:p>
       <w:pPr>
@@ -1322,18 +1333,467 @@
         <!--This is just to create a new section -->
       </w:pPr>
     </w:p>
-    <w:p>
-      <w:pPr>
-        <w:pStyle w:val="style35"/>
-      </w:pPr>
-      <w:r>
+    <w:sdt>
+      <w:sdtPr>
+        <w:id w:val="-102652684"/>
+        <w:docPartObj>
+          <w:docPartGallery w:val="Bibliographies"/>
+          <w:docPartUnique/>
+        </w:docPartObj>
+      </w:sdtPr>
+      <w:sdtEndPr>
         <w:rPr>
-          <w:color w:val="FF0000"/>
+          <w:rFonts w:asciiTheme="minorHAnsi" w:eastAsiaTheme="minorEastAsia" w:hAnsiTheme="minorHAnsi" w:cstheme="minorBidi"/>
+          <w:bCs/>
+          <w:sz w:val="22"/>
+          <w:szCs w:val="22"/>
+          <w:lang w:eastAsia="en-US"/>
         </w:rPr>
-        <w:t> To insert a Bibligraphy, press References on the upper bar and click on insert Bibliopgraphy and then Works Cited. To change citation styles, do the same, just change the citation style on the selection above the insert Bibliograpy button. 
-        </w:t>
-      </w:r>
-    </w:p>
+      </w:sdtEndPr>
+      <w:sdtContent>
+        <w:p>
+          <w:pPr>
+            <w:pStyle w:val="Heading1"/>
+          </w:pPr>
+          <w:r>
+            <w:t>Works Cit</w:t>
+          </w:r>
+          <w:bookmarkStart w:id="0" w:name="_GoBack"/>
+          <w:bookmarkEnd w:id="0"/>
+          <w:r>
+            <w:t>ed</w:t>
+          </w:r>
+        </w:p>
+        <w:p>
+          <w:pPr>
+            <w:rPr>
+              <w:noProof/>
+            </w:rPr>
+          </w:pPr>
+          <w:r>
+            <w:fldChar w:fldCharType="begin"/>
+          </w:r>
+          <w:r>
+            <w:instrText xml:space="preserve"> BIBLIOGRAPHY </w:instrText>
+          </w:r>
+          <w:r>
+            <w:fldChar w:fldCharType="separate"/>
+          </w:r>
+        </w:p>
+        <w:p>
+          <w:pPr>
+            <w:pStyle w:val="style1"/>
+          </w:pPr>
+          <w:r>
+            <w:rPr/>
+            <w:t>References</w:t>
+          </w:r>
+        </w:p>
+        <w:p>
+          <w:pPr>
+            <w:pStyle w:val="empty"/>
+          </w:pPr>
+          <w:bookmarkStart w:id="bib.bib3" w:name="bib.bib3"/>
+          <w:bookmarkEnd w:id="bib.bib3"/>
+        </w:p>
+        <w:p>
+          <w:pPr>
+            <w:pStyle w:val="Bibliographyitem"/>
+          </w:pPr>
+          <w:r>
+            <w:rPr>
+              <w:b/>
+            </w:rPr>
+            <w:t>[1]</w:t>
+          </w:r>
+          <w:r>
+            <w:rPr>
+              <w:rStyle w:val="bibauthor2"/>
+            </w:rPr>
+            <w:t>A. investigator of book2 and A. of book2</w:t>
+          </w:r>
+          <w:r>
+            <w:rPr>
+              <w:rStyle w:val="bibpublicationdate"/>
+            </w:rPr>
+            <w:t>year of book2-month of book2</w:t>
+          </w:r>
+          <w:r>
+            <w:rPr>
+              <w:rStyle w:val="bibtitle2"/>
+            </w:rPr>
+            <w:t>Title of book2</w:t>
+          </w:r>
+          <w:r>
+            <w:rPr/>
+            <w:t>.</w:t>
+          </w:r>
+          <!--elided element bib-edition-->
+          <w:r>
+            <w:rPr>
+              <w:color w:val="FF0000"/>
+            </w:rPr>
+            <w:t> Error: bib-edition</w:t>
+          </w:r>
+          <w:r>
+            <w:rPr/>
+            <w:t> edition</w:t>
+          </w:r>
+          <!-- Text formatting error here -->
+          <w:r>
+            <w:rPr/>
+            <w:t>, </w:t>
+          </w:r>
+          <w:r>
+            <w:rPr>
+              <w:rStyle w:val="bibseries"/>
+            </w:rPr>
+            <w:t>series of book2</w:t>
+          </w:r>
+          <w:r>
+            <w:rPr/>
+            <w:t>, Vol. </w:t>
+          </w:r>
+          <w:r>
+            <w:rPr>
+              <w:rStyle w:val="bibvolume"/>
+            </w:rPr>
+            <w:t>volume of book2</w:t>
+          </w:r>
+          <w:r>
+            <w:rPr/>
+            <w:t>,  </w:t>
+          </w:r>
+          <w:r>
+            <w:rPr>
+              <w:rStyle w:val="bibpublisher"/>
+            </w:rPr>
+            <w:t>publisher of book2</w:t>
+          </w:r>
+          <w:r>
+            <w:rPr/>
+            <w:t>, </w:t>
+          </w:r>
+          <w:r>
+            <w:rPr>
+              <w:rStyle w:val="bibplace"/>
+            </w:rPr>
+            <w:t>address of book2</w:t>
+          </w:r>
+          <w:r>
+            <w:rPr/>
+            <w:t>.</w:t>
+          </w:r>
+          <w:r>
+            <w:rPr/>
+            <w:t>Note: </w:t>
+          </w:r>
+          <w:r>
+            <w:rPr>
+              <w:rStyle w:val="bibnote"/>
+            </w:rPr>
+            <w:t>note of book2</w:t>
+          </w:r>
+          <w:r>
+            <w:rPr/>
+            <w:t>Cited by: </w:t>
+          </w:r>
+          <w:hyperlink w:anchor="S4.p1">
+            <w:r>
+              <w:rPr/>
+              <w:t>4</w:t>
+            </w:r>
+          </w:hyperlink>
+          <w:r>
+            <w:rPr/>
+            <w:t>.</w:t>
+          </w:r>
+        </w:p>
+        <w:p>
+          <w:pPr>
+            <w:pStyle w:val="empty"/>
+          </w:pPr>
+          <w:bookmarkStart w:id="bib.bib4" w:name="bib.bib4"/>
+          <w:bookmarkEnd w:id="bib.bib4"/>
+        </w:p>
+        <w:p>
+          <w:pPr>
+            <w:pStyle w:val="Bibliographyitem"/>
+          </w:pPr>
+          <w:r>
+            <w:rPr>
+              <w:b/>
+            </w:rPr>
+            <w:t>[2]</w:t>
+          </w:r>
+          <w:r>
+            <w:rPr>
+              <w:rStyle w:val="bibauthor2"/>
+            </w:rPr>
+            <w:t>author of booklet1</w:t>
+          </w:r>
+          <w:r>
+            <w:rPr>
+              <w:rStyle w:val="bibpublicationdate"/>
+            </w:rPr>
+            <w:t>year of booklet1-month of booklet1</w:t>
+          </w:r>
+          <w:r>
+            <w:rPr>
+              <w:rStyle w:val="bibtitle2"/>
+            </w:rPr>
+            <w:t>Title of booklet1</w:t>
+          </w:r>
+          <w:r>
+            <w:rPr/>
+            <w:t>.</w:t>
+          </w:r>
+          <w:r>
+            <w:rPr>
+              <w:rStyle w:val="bibplace"/>
+            </w:rPr>
+            <w:t>address of booklet1</w:t>
+          </w:r>
+          <w:r>
+            <w:rPr/>
+            <w:t>.</w:t>
+          </w:r>
+          <w:r>
+            <w:rPr/>
+            <w:t>Note: </w:t>
+          </w:r>
+          <w:r>
+            <w:rPr>
+              <w:rStyle w:val="bibnote"/>
+            </w:rPr>
+            <w:t>howpublished of booklet1</w:t>
+          </w:r>
+          <w:r>
+            <w:rPr/>
+            <w:t>Cited by: </w:t>
+          </w:r>
+          <w:hyperlink w:anchor="S4.p1">
+            <w:r>
+              <w:rPr/>
+              <w:t>4</w:t>
+            </w:r>
+          </w:hyperlink>
+          <w:r>
+            <w:rPr/>
+            <w:t>.</w:t>
+          </w:r>
+        </w:p>
+        <w:p>
+          <w:pPr>
+            <w:pStyle w:val="empty"/>
+          </w:pPr>
+          <w:bookmarkStart w:id="bib.bib6" w:name="bib.bib6"/>
+          <w:bookmarkEnd w:id="bib.bib6"/>
+        </w:p>
+        <w:p>
+          <w:pPr>
+            <w:pStyle w:val="Bibliographyitem"/>
+          </w:pPr>
+          <w:r>
+            <w:rPr>
+              <w:b/>
+            </w:rPr>
+            <w:t>[3]</w:t>
+          </w:r>
+          <w:r>
+            <w:rPr>
+              <w:rStyle w:val="bibauthor2"/>
+            </w:rPr>
+            <w:t>author of incollection1</w:t>
+          </w:r>
+          <w:r>
+            <w:rPr>
+              <w:rStyle w:val="bibpublicationdate"/>
+            </w:rPr>
+            <w:t>year of incollection1-month of incollection1</w:t>
+          </w:r>
+          <w:r>
+            <w:rPr>
+              <w:rStyle w:val="bibtitle2"/>
+            </w:rPr>
+            <w:t>Title of incolleciton1</w:t>
+          </w:r>
+          <w:r>
+            <w:rPr/>
+            <w:t>.</w:t>
+          </w:r>
+          <w:r>
+            <w:rPr>
+              <w:rStyle w:val="bibtype2"/>
+            </w:rPr>
+            <w:t>type of incollection1</w:t>
+          </w:r>
+          <w:r>
+            <w:rPr/>
+            <w:t> in </w:t>
+          </w:r>
+          <w:r>
+            <w:rPr/>
+            <w:t>editor of incollection1 (Ed.)</w:t>
+          </w:r>
+          <w:r>
+            <w:rPr/>
+            <w:t>, </w:t>
+          </w:r>
+          <!--elided element bib-title-->
+          <w:r>
+            <w:rPr>
+              <w:color w:val="FF0000"/>
+            </w:rPr>
+            <w:t> Error: bib-title</w:t>
+          </w:r>
+          <w:r>
+            <w:rPr/>
+            <w:t>,</w:t>
+          </w:r>
+          <w:r>
+            <w:rPr>
+              <w:rStyle w:val="bibseries"/>
+            </w:rPr>
+            <w:t>series of incollection1</w:t>
+          </w:r>
+          <w:r>
+            <w:rPr/>
+            <w:t>, </w:t>
+          </w:r>
+          <w:r>
+            <w:rPr/>
+            <w:t> pp. </w:t>
+          </w:r>
+          <w:r>
+            <w:rPr>
+              <w:rStyle w:val="bibpages"/>
+            </w:rPr>
+            <w:t>pages of incollection1</w:t>
+          </w:r>
+          <w:r>
+            <w:rPr/>
+            <w:t>.</w:t>
+          </w:r>
+          <w:r>
+            <w:rPr/>
+            <w:t>Note: </w:t>
+          </w:r>
+          <w:r>
+            <w:rPr>
+              <w:rStyle w:val="bibnote"/>
+            </w:rPr>
+            <w:t>note of incollection1</w:t>
+          </w:r>
+          <w:r>
+            <w:rPr/>
+            <w:t>Cited by: </w:t>
+          </w:r>
+          <w:hyperlink w:anchor="S4.p1">
+            <w:r>
+              <w:rPr/>
+              <w:t>4</w:t>
+            </w:r>
+          </w:hyperlink>
+          <w:r>
+            <w:rPr/>
+            <w:t>.</w:t>
+          </w:r>
+        </w:p>
+        <w:p>
+          <w:pPr>
+            <w:pStyle w:val="empty"/>
+          </w:pPr>
+          <w:bookmarkStart w:id="bib.bib1" w:name="bib.bib1"/>
+          <w:bookmarkEnd w:id="bib.bib1"/>
+        </w:p>
+        <w:p>
+          <w:pPr>
+            <w:pStyle w:val="Bibliographyitem"/>
+          </w:pPr>
+          <w:r>
+            <w:rPr>
+              <w:b/>
+            </w:rPr>
+            <w:t>[4]</w:t>
+          </w:r>
+          <w:r>
+            <w:rPr>
+              <w:rStyle w:val="bibauthor2"/>
+            </w:rPr>
+            <w:t>A. of book1</w:t>
+          </w:r>
+          <w:r>
+            <w:rPr>
+              <w:rStyle w:val="bibpublicationdate"/>
+            </w:rPr>
+            <w:t>1993</w:t>
+          </w:r>
+          <w:r>
+            <w:rPr>
+              <w:rStyle w:val="bibtitle2"/>
+            </w:rPr>
+            <w:t>Title of book1</w:t>
+          </w:r>
+          <w:r>
+            <w:rPr/>
+            <w:t>.</w:t>
+          </w:r>
+          <w:r>
+            <w:rPr>
+              <w:rStyle w:val="bibpublisher"/>
+            </w:rPr>
+            <w:t>Publisher of book1</w:t>
+          </w:r>
+          <w:r>
+            <w:rPr/>
+            <w:t>, </w:t>
+          </w:r>
+          <w:r>
+            <w:rPr>
+              <w:rStyle w:val="bibplace"/>
+            </w:rPr>
+            <w:t>address of publisher of book1</w:t>
+          </w:r>
+          <w:r>
+            <w:rPr/>
+            <w:t>.</w:t>
+          </w:r>
+          <w:r>
+            <w:rPr/>
+            <w:t>Cited by: </w:t>
+          </w:r>
+          <w:hyperlink w:anchor="S4.p1">
+            <w:r>
+              <w:rPr/>
+              <w:t>4</w:t>
+            </w:r>
+          </w:hyperlink>
+          <w:r>
+            <w:rPr/>
+            <w:t>.</w:t>
+          </w:r>
+        </w:p>
+        <w:p>
+          <w:pPr>
+            <w:divId w:val="1325429968"/>
+            <w:rPr>
+              <w:rFonts w:eastAsia="Times New Roman"/>
+              <w:noProof/>
+            </w:rPr>
+          </w:pPr>
+        </w:p>
+        <w:p>
+          <w:r>
+            <w:rPr>
+              <w:b/>
+              <w:bCs/>
+            </w:rPr>
+            <w:fldChar w:fldCharType="end"/>
+          </w:r>
+        </w:p>
+      </w:sdtContent>
+    </w:sdt>
   </w:body>
 </w:document>
 </file>
@@ -3270,6 +3730,21 @@
     <w:name w:val="bibseries"/>
     <w:basedOn w:val="style0"/>
   </w:style>
+  <w:style w:styleId="empty" w:type="paragraph">
+    <w:name w:val="empty"/>
+    <w:basedOn w:val="style0"/>
+    <w:next w:val="style0"/>
+    <w:pPr>
+      <w:keepNext/>
+      <w:keepLines/>
+      <w:spacing w:after="0" w:before="0"/>
+      <w:ind w:hanging="0" w:left="0" w:right="0"/>
+      <w:contextualSpacing w:val="false"/>
+    </w:pPr>
+    <w:rPr>
+      <w:sz w:val="1"/>
+    </w:rPr>
+  </w:style>
 </w:styles>
 </file>
 

</xml_diff>

<commit_message>
fixed a stupid change
</commit_message>
<xml_diff>
--- a/testing/WML/testerus/test.docx
+++ b/testing/WML/testerus/test.docx
@@ -24,8 +24,8 @@
       <w:pPr>
         <w:pStyle w:val="empty"/>
       </w:pPr>
-      <w:bookmarkStart w:name="" w:id="idp6156656"/>
-      <w:bookmarkEnd w:id="idp6156656"/>
+      <w:bookmarkStart w:name="" w:id="idp3695664"/>
+      <w:bookmarkEnd w:id="idp3695664"/>
     </w:p>
     <w:p>
       <w:pPr>
@@ -45,8 +45,8 @@
       <w:pPr>
         <w:pStyle w:val="empty"/>
       </w:pPr>
-      <w:bookmarkStart w:name="" w:id="idp5864960"/>
-      <w:bookmarkEnd w:id="idp5864960"/>
+      <w:bookmarkStart w:name="" w:id="idp3412480"/>
+      <w:bookmarkEnd w:id="idp3412480"/>
     </w:p>
     <w:p>
       <w:pPr>
@@ -66,8 +66,8 @@
       <w:pPr>
         <w:pStyle w:val="empty"/>
       </w:pPr>
-      <w:bookmarkStart w:name="S1.SS1.p1" w:id="idp3921184"/>
-      <w:bookmarkEnd w:id="idp3921184"/>
+      <w:bookmarkStart w:name="S1.SS1.p1" w:id="idp1399056"/>
+      <w:bookmarkEnd w:id="idp1399056"/>
     </w:p>
     <w:p>
       <w:pPr>
@@ -108,8 +108,8 @@
       <w:pPr>
         <w:pStyle w:val="empty"/>
       </w:pPr>
-      <w:bookmarkStart w:name="" w:id="idp6388928"/>
-      <w:bookmarkEnd w:id="idp6388928"/>
+      <w:bookmarkStart w:name="" w:id="idp3959088"/>
+      <w:bookmarkEnd w:id="idp3959088"/>
     </w:p>
     <w:p>
       <w:pPr>
@@ -129,8 +129,8 @@
       <w:pPr>
         <w:pStyle w:val="empty"/>
       </w:pPr>
-      <w:bookmarkStart w:name="S1.SS2.p1" w:id="idp6227152"/>
-      <w:bookmarkEnd w:id="idp6227152"/>
+      <w:bookmarkStart w:name="S1.SS2.p1" w:id="idp4071136"/>
+      <w:bookmarkEnd w:id="idp4071136"/>
     </w:p>
     <w:p>
       <w:pPr>
@@ -145,8 +145,8 @@
       <w:pPr>
         <w:pStyle w:val="empty"/>
       </w:pPr>
-      <w:bookmarkStart w:name="" w:id="idp6390272"/>
-      <w:bookmarkEnd w:id="idp6390272"/>
+      <w:bookmarkStart w:name="" w:id="idp3937328"/>
+      <w:bookmarkEnd w:id="idp3937328"/>
     </w:p>
     <w:p>
       <w:pPr>
@@ -166,8 +166,8 @@
       <w:pPr>
         <w:pStyle w:val="empty"/>
       </w:pPr>
-      <w:bookmarkStart w:name="S1.SS3.p1" w:id="idp6519440"/>
-      <w:bookmarkEnd w:id="idp6519440"/>
+      <w:bookmarkStart w:name="S1.SS3.p1" w:id="idp4066784"/>
+      <w:bookmarkEnd w:id="idp4066784"/>
     </w:p>
     <w:p>
       <w:pPr>
@@ -247,8 +247,8 @@
       <w:pPr>
         <w:pStyle w:val="empty"/>
       </w:pPr>
-      <w:bookmarkStart w:name="" w:id="idp6487200"/>
-      <w:bookmarkEnd w:id="idp6487200"/>
+      <w:bookmarkStart w:name="" w:id="idp4031104"/>
+      <w:bookmarkEnd w:id="idp4031104"/>
     </w:p>
     <w:p>
       <w:pPr>
@@ -276,8 +276,8 @@
       <w:pPr>
         <w:pStyle w:val="empty"/>
       </w:pPr>
-      <w:bookmarkStart w:name="" w:id="idp6560384"/>
-      <w:bookmarkEnd w:id="idp6560384"/>
+      <w:bookmarkStart w:name="" w:id="idp4107776"/>
+      <w:bookmarkEnd w:id="idp4107776"/>
     </w:p>
     <w:p>
       <w:pPr>
@@ -297,8 +297,8 @@
       <w:pPr>
         <w:pStyle w:val="empty"/>
       </w:pPr>
-      <w:bookmarkStart w:name="S1.SS5.p1" w:id="idp6569600"/>
-      <w:bookmarkEnd w:id="idp6569600"/>
+      <w:bookmarkStart w:name="S1.SS5.p1" w:id="idp4117072"/>
+      <w:bookmarkEnd w:id="idp4117072"/>
     </w:p>
     <w:tbl>
       <w:tblGrid>
@@ -468,8 +468,8 @@
       <w:pPr>
         <w:pStyle w:val="empty"/>
       </w:pPr>
-      <w:bookmarkStart w:name="" w:id="idp6595584"/>
-      <w:bookmarkEnd w:id="idp6595584"/>
+      <w:bookmarkStart w:name="" w:id="idp4142976"/>
+      <w:bookmarkEnd w:id="idp4142976"/>
     </w:p>
     <w:p>
       <w:pPr>
@@ -489,8 +489,8 @@
       <w:pPr>
         <w:pStyle w:val="empty"/>
       </w:pPr>
-      <w:bookmarkStart w:name="S2.p1" w:id="idp6600432"/>
-      <w:bookmarkEnd w:id="idp6600432"/>
+      <w:bookmarkStart w:name="S2.p1" w:id="idp4147952"/>
+      <w:bookmarkEnd w:id="idp4147952"/>
     </w:p>
     <w:p>
       <w:pPr>
@@ -1087,8 +1087,8 @@
       <w:pPr>
         <w:pStyle w:val="empty"/>
       </w:pPr>
-      <w:bookmarkStart w:name="" w:id="idp6923936"/>
-      <w:bookmarkEnd w:id="idp6923936"/>
+      <w:bookmarkStart w:name="" w:id="idp4471328"/>
+      <w:bookmarkEnd w:id="idp4471328"/>
     </w:p>
     <w:p>
       <w:pPr>
@@ -1108,8 +1108,8 @@
       <w:pPr>
         <w:pStyle w:val="empty"/>
       </w:pPr>
-      <w:bookmarkStart w:name="S3.p1" w:id="idp7016016"/>
-      <w:bookmarkEnd w:id="idp7016016"/>
+      <w:bookmarkStart w:name="S3.p1" w:id="idp4094832"/>
+      <w:bookmarkEnd w:id="idp4094832"/>
     </w:p>
     <w:p>
       <w:r>
@@ -1126,7 +1126,7 @@
                     <pic:cNvPicPr/>
                   </pic:nvPicPr>
                   <pic:blipFill>
-                    <a:blip r:embed="idp7021136"/>
+                    <a:blip r:embed="idp4568576"/>
                     <a:stretch>
                       <a:fillRect/>
                     </a:stretch>
@@ -1163,8 +1163,8 @@
       <w:pPr>
         <w:pStyle w:val="empty"/>
       </w:pPr>
-      <w:bookmarkStart w:name="S3.p2" w:id="idp6761312"/>
-      <w:bookmarkEnd w:id="idp6761312"/>
+      <w:bookmarkStart w:name="S3.p2" w:id="idp4308832"/>
+      <w:bookmarkEnd w:id="idp4308832"/>
     </w:p>
     <w:p>
       <w:pPr>
@@ -1186,8 +1186,8 @@
       <w:pPr>
         <w:pStyle w:val="empty"/>
       </w:pPr>
-      <w:bookmarkStart w:name="" w:id="idp7032032"/>
-      <w:bookmarkEnd w:id="idp7032032"/>
+      <w:bookmarkStart w:name="" w:id="idp4579552"/>
+      <w:bookmarkEnd w:id="idp4579552"/>
     </w:p>
     <w:p>
       <w:pPr>
@@ -1207,8 +1207,8 @@
       <w:pPr>
         <w:pStyle w:val="empty"/>
       </w:pPr>
-      <w:bookmarkStart w:name="S4.p1" w:id="idp7020944"/>
-      <w:bookmarkEnd w:id="idp7020944"/>
+      <w:bookmarkStart w:name="S4.p1" w:id="idp4568384"/>
+      <w:bookmarkEnd w:id="idp4568384"/>
     </w:p>
     <w:p>
       <w:pPr>
@@ -1351,19 +1351,6 @@
         </w:rPr>
       </w:sdtEndPr>
       <w:sdtContent>
-        <w:p>
-          <w:pPr>
-            <w:pStyle w:val="Heading1"/>
-          </w:pPr>
-          <w:r>
-            <w:t>Works Cit</w:t>
-          </w:r>
-          <w:bookmarkStart w:id="0" w:name="_GoBack"/>
-          <w:bookmarkEnd w:id="0"/>
-          <w:r>
-            <w:t>ed</w:t>
-          </w:r>
-        </w:p>
         <w:p>
           <w:pPr>
             <w:rPr>

</xml_diff>

<commit_message>
Added support for table of contents
</commit_message>
<xml_diff>
--- a/testing/WML/testerus/test.docx
+++ b/testing/WML/testerus/test.docx
@@ -20,12 +20,73 @@
         <w:t>Lukas Kohlhase</w:t>
       </w:r>
     </w:p>
+    <w:sdt>
+      <w:sdtPr>
+        <w:id w:val="1841044555"/>
+        <w:docPartObj>
+          <w:docPartGallery w:val="Table of Contents"/>
+          <w:docPartUnique/>
+        </w:docPartObj>
+      </w:sdtPr>
+      <w:sdtEndPr>
+        <w:rPr>
+          <w:rFonts w:asciiTheme="minorHAnsi" w:eastAsiaTheme="minorEastAsia" w:hAnsiTheme="minorHAnsi" w:cstheme="minorBidi"/>
+          <w:noProof/>
+          <w:color w:val="auto"/>
+          <w:sz w:val="22"/>
+          <w:szCs w:val="22"/>
+          <w:lang w:eastAsia="en-US"/>
+        </w:rPr>
+      </w:sdtEndPr>
+      <w:sdtContent>
+        <w:p>
+          <w:pPr>
+            <w:pStyle w:val="TOCHeading"/>
+          </w:pPr>
+          <w:r>
+            <w:t>Contents</w:t>
+          </w:r>
+          <w:bookmarkStart w:id="0" w:name="_GoBack"/>
+          <w:bookmarkEnd w:id="0"/>
+        </w:p>
+        <w:p>
+          <w:pPr>
+            <w:pStyle w:val="TOC1"/>
+            <w:tabs>
+              <w:tab w:val="right" w:leader="dot" w:pos="9350"/>
+            </w:tabs>
+            <w:rPr>
+              <w:noProof/>
+            </w:rPr>
+          </w:pPr>
+          <w:r>
+            <w:fldChar w:fldCharType="begin"/>
+          </w:r>
+          <w:r>
+            <w:instrText xml:space="preserve"> TOC \o "1-3" \h \z \u </w:instrText>
+          </w:r>
+          <w:r>
+            <w:fldChar w:fldCharType="separate"/>
+          </w:r>
+        </w:p>
+        <w:p>
+          <w:r>
+            <w:rPr>
+              <w:b/>
+              <w:bCs/>
+              <w:noProof/>
+            </w:rPr>
+            <w:fldChar w:fldCharType="end"/>
+          </w:r>
+        </w:p>
+      </w:sdtContent>
+    </w:sdt>
     <w:p>
       <w:pPr>
         <w:pStyle w:val="empty"/>
       </w:pPr>
-      <w:bookmarkStart w:name="" w:id="idp3695664"/>
-      <w:bookmarkEnd w:id="idp3695664"/>
+      <w:bookmarkStart w:name="" w:id="idp3630672"/>
+      <w:bookmarkEnd w:id="idp3630672"/>
     </w:p>
     <w:p>
       <w:pPr>
@@ -45,8 +106,8 @@
       <w:pPr>
         <w:pStyle w:val="empty"/>
       </w:pPr>
-      <w:bookmarkStart w:name="" w:id="idp3412480"/>
-      <w:bookmarkEnd w:id="idp3412480"/>
+      <w:bookmarkStart w:name="" w:id="idp3327664"/>
+      <w:bookmarkEnd w:id="idp3327664"/>
     </w:p>
     <w:p>
       <w:pPr>
@@ -66,8 +127,8 @@
       <w:pPr>
         <w:pStyle w:val="empty"/>
       </w:pPr>
-      <w:bookmarkStart w:name="S1.SS1.p1" w:id="idp1399056"/>
-      <w:bookmarkEnd w:id="idp1399056"/>
+      <w:bookmarkStart w:name="S1.SS1.p1" w:id="idp1295648"/>
+      <w:bookmarkEnd w:id="idp1295648"/>
     </w:p>
     <w:p>
       <w:pPr>
@@ -108,8 +169,8 @@
       <w:pPr>
         <w:pStyle w:val="empty"/>
       </w:pPr>
-      <w:bookmarkStart w:name="" w:id="idp3959088"/>
-      <w:bookmarkEnd w:id="idp3959088"/>
+      <w:bookmarkStart w:name="" w:id="idp3850304"/>
+      <w:bookmarkEnd w:id="idp3850304"/>
     </w:p>
     <w:p>
       <w:pPr>
@@ -129,8 +190,8 @@
       <w:pPr>
         <w:pStyle w:val="empty"/>
       </w:pPr>
-      <w:bookmarkStart w:name="S1.SS2.p1" w:id="idp4071136"/>
-      <w:bookmarkEnd w:id="idp4071136"/>
+      <w:bookmarkStart w:name="S1.SS2.p1" w:id="idp3855712"/>
+      <w:bookmarkEnd w:id="idp3855712"/>
     </w:p>
     <w:p>
       <w:pPr>
@@ -145,8 +206,8 @@
       <w:pPr>
         <w:pStyle w:val="empty"/>
       </w:pPr>
-      <w:bookmarkStart w:name="" w:id="idp3937328"/>
-      <w:bookmarkEnd w:id="idp3937328"/>
+      <w:bookmarkStart w:name="" w:id="idp3854528"/>
+      <w:bookmarkEnd w:id="idp3854528"/>
     </w:p>
     <w:p>
       <w:pPr>
@@ -166,8 +227,8 @@
       <w:pPr>
         <w:pStyle w:val="empty"/>
       </w:pPr>
-      <w:bookmarkStart w:name="S1.SS3.p1" w:id="idp4066784"/>
-      <w:bookmarkEnd w:id="idp4066784"/>
+      <w:bookmarkStart w:name="S1.SS3.p1" w:id="idp3321392"/>
+      <w:bookmarkEnd w:id="idp3321392"/>
     </w:p>
     <w:p>
       <w:pPr>
@@ -240,15 +301,15 @@
       </w:pPr>
       <w:r>
         <w:rPr/>
-        <w:t>Note that I haven’t been able to make itemize lists work with showing dots instead of numbers. At the moment all lists are enumerated.</w:t>
+        <w:t>Note that I haven’t been able to make itemize lists work with showing dots instead of numbers. At the moment all lists are enumerated. </w:t>
       </w:r>
     </w:p>
     <w:p>
       <w:pPr>
         <w:pStyle w:val="empty"/>
       </w:pPr>
-      <w:bookmarkStart w:name="" w:id="idp4031104"/>
-      <w:bookmarkEnd w:id="idp4031104"/>
+      <w:bookmarkStart w:name="" w:id="idp3951472"/>
+      <w:bookmarkEnd w:id="idp3951472"/>
     </w:p>
     <w:p>
       <w:pPr>
@@ -265,19 +326,11 @@
       </w:r>
     </w:p>
     <w:p>
-      <w:r>
-        <w:rPr>
-          <w:color w:val="FF0000"/>
-        </w:rPr>
-        <w:t> Error: \nonsensicaltag</w:t>
-      </w:r>
-    </w:p>
-    <w:p>
       <w:pPr>
         <w:pStyle w:val="empty"/>
       </w:pPr>
-      <w:bookmarkStart w:name="" w:id="idp4107776"/>
-      <w:bookmarkEnd w:id="idp4107776"/>
+      <w:bookmarkStart w:name="" w:id="idp4027744"/>
+      <w:bookmarkEnd w:id="idp4027744"/>
     </w:p>
     <w:p>
       <w:pPr>
@@ -297,15 +350,11 @@
       <w:pPr>
         <w:pStyle w:val="empty"/>
       </w:pPr>
-      <w:bookmarkStart w:name="S1.SS5.p1" w:id="idp4117072"/>
-      <w:bookmarkEnd w:id="idp4117072"/>
+      <w:bookmarkStart w:name="S1.SS5.p1" w:id="idp4036256"/>
+      <w:bookmarkEnd w:id="idp4036256"/>
     </w:p>
     <w:tbl>
-      <w:tblGrid>
-        <w:gridCol/>
-        <w:gridCol/>
-        <w:gridCol/>
-      </w:tblGrid>
+      <w:tblGrid/>
       <w:tr>
         <w:tc>
           <w:tcPr>
@@ -468,8 +517,8 @@
       <w:pPr>
         <w:pStyle w:val="empty"/>
       </w:pPr>
-      <w:bookmarkStart w:name="" w:id="idp4142976"/>
-      <w:bookmarkEnd w:id="idp4142976"/>
+      <w:bookmarkStart w:name="" w:id="idp4055792"/>
+      <w:bookmarkEnd w:id="idp4055792"/>
     </w:p>
     <w:p>
       <w:pPr>
@@ -489,8 +538,8 @@
       <w:pPr>
         <w:pStyle w:val="empty"/>
       </w:pPr>
-      <w:bookmarkStart w:name="S2.p1" w:id="idp4147952"/>
-      <w:bookmarkEnd w:id="idp4147952"/>
+      <w:bookmarkStart w:name="S2.p1" w:id="idp4067168"/>
+      <w:bookmarkEnd w:id="idp4067168"/>
     </w:p>
     <w:p>
       <w:pPr>
@@ -1087,8 +1136,8 @@
       <w:pPr>
         <w:pStyle w:val="empty"/>
       </w:pPr>
-      <w:bookmarkStart w:name="" w:id="idp4471328"/>
-      <w:bookmarkEnd w:id="idp4471328"/>
+      <w:bookmarkStart w:name="" w:id="idp4390128"/>
+      <w:bookmarkEnd w:id="idp4390128"/>
     </w:p>
     <w:p>
       <w:pPr>
@@ -1108,8 +1157,8 @@
       <w:pPr>
         <w:pStyle w:val="empty"/>
       </w:pPr>
-      <w:bookmarkStart w:name="S3.p1" w:id="idp4094832"/>
-      <w:bookmarkEnd w:id="idp4094832"/>
+      <w:bookmarkStart w:name="S3.p1" w:id="idp4123008"/>
+      <w:bookmarkEnd w:id="idp4123008"/>
     </w:p>
     <w:p>
       <w:r>
@@ -1126,7 +1175,7 @@
                     <pic:cNvPicPr/>
                   </pic:nvPicPr>
                   <pic:blipFill>
-                    <a:blip r:embed="idp4568576"/>
+                    <a:blip r:embed="idp4487392"/>
                     <a:stretch>
                       <a:fillRect/>
                     </a:stretch>
@@ -1163,8 +1212,8 @@
       <w:pPr>
         <w:pStyle w:val="empty"/>
       </w:pPr>
-      <w:bookmarkStart w:name="S3.p2" w:id="idp4308832"/>
-      <w:bookmarkEnd w:id="idp4308832"/>
+      <w:bookmarkStart w:name="S3.p2" w:id="idp4230992"/>
+      <w:bookmarkEnd w:id="idp4230992"/>
     </w:p>
     <w:p>
       <w:pPr>
@@ -1186,8 +1235,8 @@
       <w:pPr>
         <w:pStyle w:val="empty"/>
       </w:pPr>
-      <w:bookmarkStart w:name="" w:id="idp4579552"/>
-      <w:bookmarkEnd w:id="idp4579552"/>
+      <w:bookmarkStart w:name="" w:id="idp4498064"/>
+      <w:bookmarkEnd w:id="idp4498064"/>
     </w:p>
     <w:p>
       <w:pPr>
@@ -1207,113 +1256,77 @@
       <w:pPr>
         <w:pStyle w:val="empty"/>
       </w:pPr>
-      <w:bookmarkStart w:name="S4.p1" w:id="idp4568384"/>
-      <w:bookmarkEnd w:id="idp4568384"/>
+      <w:bookmarkStart w:name="S4.p1" w:id="idp4487200"/>
+      <w:bookmarkEnd w:id="idp4487200"/>
     </w:p>
     <w:p>
       <w:pPr>
         <w:pStyle w:val="style0"/>
       </w:pPr>
-      <w:sdt>
-        <w:sdtPr>
-          <w:id w:val="0"/>
-          <w:citation/>
-        </w:sdtPr>
-        <w:sdtEndPr/>
-        <w:sdtContent>
-          <w:r>
-            <w:fldChar w:fldCharType="begin"/>
-          </w:r>
-          <w:r>
-            <w:instrText xml:space="preserve"> CITATION book1 \l 1033 </w:instrText>
-          </w:r>
-          <w:r>
-            <w:fldChar w:fldCharType="separate"/>
-          </w:r>
-          <w:r>
-            <w:rPr/>
-            <w:t>4</w:t>
-          </w:r>
-          <w:r>
-            <w:fldChar w:fldCharType="end"/>
-          </w:r>
-        </w:sdtContent>
-      </w:sdt>
-      <w:sdt>
-        <w:sdtPr>
-          <w:id w:val="1"/>
-          <w:citation/>
-        </w:sdtPr>
-        <w:sdtEndPr/>
-        <w:sdtContent>
-          <w:r>
-            <w:fldChar w:fldCharType="begin"/>
-          </w:r>
-          <w:r>
-            <w:instrText xml:space="preserve"> CITATION book2 \l 1033 </w:instrText>
-          </w:r>
-          <w:r>
-            <w:fldChar w:fldCharType="separate"/>
-          </w:r>
-          <w:r>
-            <w:rPr/>
-            <w:t>1</w:t>
-          </w:r>
-          <w:r>
-            <w:fldChar w:fldCharType="end"/>
-          </w:r>
-        </w:sdtContent>
-      </w:sdt>
-      <w:sdt>
-        <w:sdtPr>
-          <w:id w:val="2"/>
-          <w:citation/>
-        </w:sdtPr>
-        <w:sdtEndPr/>
-        <w:sdtContent>
-          <w:r>
-            <w:fldChar w:fldCharType="begin"/>
-          </w:r>
-          <w:r>
-            <w:instrText xml:space="preserve"> CITATION booklet1 \l 1033 </w:instrText>
-          </w:r>
-          <w:r>
-            <w:fldChar w:fldCharType="separate"/>
-          </w:r>
-          <w:r>
-            <w:rPr/>
-            <w:t>2</w:t>
-          </w:r>
-          <w:r>
-            <w:fldChar w:fldCharType="end"/>
-          </w:r>
-        </w:sdtContent>
-      </w:sdt>
-      <w:sdt>
-        <w:sdtPr>
-          <w:id w:val="3"/>
-          <w:citation/>
-        </w:sdtPr>
-        <w:sdtEndPr/>
-        <w:sdtContent>
-          <w:r>
-            <w:fldChar w:fldCharType="begin"/>
-          </w:r>
-          <w:r>
-            <w:instrText xml:space="preserve"> CITATION incollection1 \l 1033 </w:instrText>
-          </w:r>
-          <w:r>
-            <w:fldChar w:fldCharType="separate"/>
-          </w:r>
-          <w:r>
-            <w:rPr/>
-            <w:t>3</w:t>
-          </w:r>
-          <w:r>
-            <w:fldChar w:fldCharType="end"/>
-          </w:r>
-        </w:sdtContent>
-      </w:sdt>
+      <w:r>
+        <w:rPr/>
+        <w:t>[</w:t>
+      </w:r>
+      <w:hyperlink w:anchor="bib.bib1">
+        <w:r>
+          <w:rPr/>
+          <w:t>4</w:t>
+        </w:r>
+      </w:hyperlink>
+      <w:r>
+        <w:rPr/>
+        <w:t>]</w:t>
+      </w:r>
+      <w:r>
+        <w:rPr/>
+        <w:t xml:space="preserve"> </w:t>
+      </w:r>
+      <w:r>
+        <w:rPr/>
+        <w:t>[</w:t>
+      </w:r>
+      <w:hyperlink w:anchor="bib.bib3">
+        <w:r>
+          <w:rPr/>
+          <w:t>1</w:t>
+        </w:r>
+      </w:hyperlink>
+      <w:r>
+        <w:rPr/>
+        <w:t>]</w:t>
+      </w:r>
+      <w:r>
+        <w:rPr/>
+        <w:t xml:space="preserve"> </w:t>
+      </w:r>
+      <w:r>
+        <w:rPr/>
+        <w:t>[</w:t>
+      </w:r>
+      <w:hyperlink w:anchor="bib.bib4">
+        <w:r>
+          <w:rPr/>
+          <w:t>2</w:t>
+        </w:r>
+      </w:hyperlink>
+      <w:r>
+        <w:rPr/>
+        <w:t>, </w:t>
+      </w:r>
+      <w:hyperlink w:anchor="bib.bib6">
+        <w:r>
+          <w:rPr/>
+          <w:t>3</w:t>
+        </w:r>
+      </w:hyperlink>
+      <w:r>
+        <w:rPr/>
+        <w:t>]</w:t>
+      </w:r>
+      <w:r>
+        <w:rPr/>
+        <w:t xml:space="preserve"> </w:t>
+      </w:r>
       <w:r>
         <w:rPr/>
         <w:t> Note that when first opening these references and using –profile=word, they are not formatted yet and only appear as numbers. To change the citation style, go to the references tab and then change the style in the style selector. Standard LaTeX References have the style IEEE 2006. </w:t>
@@ -1333,454 +1346,401 @@
         <!--This is just to create a new section -->
       </w:pPr>
     </w:p>
-    <w:sdt>
-      <w:sdtPr>
-        <w:id w:val="-102652684"/>
-        <w:docPartObj>
-          <w:docPartGallery w:val="Bibliographies"/>
-          <w:docPartUnique/>
-        </w:docPartObj>
-      </w:sdtPr>
-      <w:sdtEndPr>
+    <w:p>
+      <w:pPr>
+        <w:pStyle w:val="style1"/>
+      </w:pPr>
+      <w:r>
+        <w:rPr/>
+        <w:t>References</w:t>
+      </w:r>
+    </w:p>
+    <w:p>
+      <w:pPr>
+        <w:pStyle w:val="empty"/>
+      </w:pPr>
+      <w:bookmarkStart w:id="bib.bib3" w:name="bib.bib3"/>
+      <w:bookmarkEnd w:id="bib.bib3"/>
+    </w:p>
+    <w:p>
+      <w:pPr>
+        <w:pStyle w:val="Bibliographyitem"/>
+      </w:pPr>
+      <w:r>
         <w:rPr>
-          <w:rFonts w:asciiTheme="minorHAnsi" w:eastAsiaTheme="minorEastAsia" w:hAnsiTheme="minorHAnsi" w:cstheme="minorBidi"/>
-          <w:bCs/>
-          <w:sz w:val="22"/>
-          <w:szCs w:val="22"/>
-          <w:lang w:eastAsia="en-US"/>
+          <w:b/>
         </w:rPr>
-      </w:sdtEndPr>
-      <w:sdtContent>
-        <w:p>
-          <w:pPr>
-            <w:rPr>
-              <w:noProof/>
-            </w:rPr>
-          </w:pPr>
-          <w:r>
-            <w:fldChar w:fldCharType="begin"/>
-          </w:r>
-          <w:r>
-            <w:instrText xml:space="preserve"> BIBLIOGRAPHY </w:instrText>
-          </w:r>
-          <w:r>
-            <w:fldChar w:fldCharType="separate"/>
-          </w:r>
-        </w:p>
-        <w:p>
-          <w:pPr>
-            <w:pStyle w:val="style1"/>
-          </w:pPr>
-          <w:r>
-            <w:rPr/>
-            <w:t>References</w:t>
-          </w:r>
-        </w:p>
-        <w:p>
-          <w:pPr>
-            <w:pStyle w:val="empty"/>
-          </w:pPr>
-          <w:bookmarkStart w:id="bib.bib3" w:name="bib.bib3"/>
-          <w:bookmarkEnd w:id="bib.bib3"/>
-        </w:p>
-        <w:p>
-          <w:pPr>
-            <w:pStyle w:val="Bibliographyitem"/>
-          </w:pPr>
-          <w:r>
-            <w:rPr>
-              <w:b/>
-            </w:rPr>
-            <w:t>[1]</w:t>
-          </w:r>
-          <w:r>
-            <w:rPr>
-              <w:rStyle w:val="bibauthor2"/>
-            </w:rPr>
-            <w:t>A. investigator of book2 and A. of book2</w:t>
-          </w:r>
-          <w:r>
-            <w:rPr>
-              <w:rStyle w:val="bibpublicationdate"/>
-            </w:rPr>
-            <w:t>year of book2-month of book2</w:t>
-          </w:r>
-          <w:r>
-            <w:rPr>
-              <w:rStyle w:val="bibtitle2"/>
-            </w:rPr>
-            <w:t>Title of book2</w:t>
-          </w:r>
-          <w:r>
-            <w:rPr/>
-            <w:t>.</w:t>
-          </w:r>
-          <!--elided element bib-edition-->
-          <w:r>
-            <w:rPr>
-              <w:color w:val="FF0000"/>
-            </w:rPr>
-            <w:t> Error: bib-edition</w:t>
-          </w:r>
-          <w:r>
-            <w:rPr/>
-            <w:t> edition</w:t>
-          </w:r>
-          <!-- Text formatting error here -->
-          <w:r>
-            <w:rPr/>
-            <w:t>, </w:t>
-          </w:r>
-          <w:r>
-            <w:rPr>
-              <w:rStyle w:val="bibseries"/>
-            </w:rPr>
-            <w:t>series of book2</w:t>
-          </w:r>
-          <w:r>
-            <w:rPr/>
-            <w:t>, Vol. </w:t>
-          </w:r>
-          <w:r>
-            <w:rPr>
-              <w:rStyle w:val="bibvolume"/>
-            </w:rPr>
-            <w:t>volume of book2</w:t>
-          </w:r>
-          <w:r>
-            <w:rPr/>
-            <w:t>,  </w:t>
-          </w:r>
-          <w:r>
-            <w:rPr>
-              <w:rStyle w:val="bibpublisher"/>
-            </w:rPr>
-            <w:t>publisher of book2</w:t>
-          </w:r>
-          <w:r>
-            <w:rPr/>
-            <w:t>, </w:t>
-          </w:r>
-          <w:r>
-            <w:rPr>
-              <w:rStyle w:val="bibplace"/>
-            </w:rPr>
-            <w:t>address of book2</w:t>
-          </w:r>
-          <w:r>
-            <w:rPr/>
-            <w:t>.</w:t>
-          </w:r>
-          <w:r>
-            <w:rPr/>
-            <w:t>Note: </w:t>
-          </w:r>
-          <w:r>
-            <w:rPr>
-              <w:rStyle w:val="bibnote"/>
-            </w:rPr>
-            <w:t>note of book2</w:t>
-          </w:r>
-          <w:r>
-            <w:rPr/>
-            <w:t>Cited by: </w:t>
-          </w:r>
-          <w:hyperlink w:anchor="S4.p1">
-            <w:r>
-              <w:rPr/>
-              <w:t>4</w:t>
-            </w:r>
-          </w:hyperlink>
-          <w:r>
-            <w:rPr/>
-            <w:t>.</w:t>
-          </w:r>
-        </w:p>
-        <w:p>
-          <w:pPr>
-            <w:pStyle w:val="empty"/>
-          </w:pPr>
-          <w:bookmarkStart w:id="bib.bib4" w:name="bib.bib4"/>
-          <w:bookmarkEnd w:id="bib.bib4"/>
-        </w:p>
-        <w:p>
-          <w:pPr>
-            <w:pStyle w:val="Bibliographyitem"/>
-          </w:pPr>
-          <w:r>
-            <w:rPr>
-              <w:b/>
-            </w:rPr>
-            <w:t>[2]</w:t>
-          </w:r>
-          <w:r>
-            <w:rPr>
-              <w:rStyle w:val="bibauthor2"/>
-            </w:rPr>
-            <w:t>author of booklet1</w:t>
-          </w:r>
-          <w:r>
-            <w:rPr>
-              <w:rStyle w:val="bibpublicationdate"/>
-            </w:rPr>
-            <w:t>year of booklet1-month of booklet1</w:t>
-          </w:r>
-          <w:r>
-            <w:rPr>
-              <w:rStyle w:val="bibtitle2"/>
-            </w:rPr>
-            <w:t>Title of booklet1</w:t>
-          </w:r>
-          <w:r>
-            <w:rPr/>
-            <w:t>.</w:t>
-          </w:r>
-          <w:r>
-            <w:rPr>
-              <w:rStyle w:val="bibplace"/>
-            </w:rPr>
-            <w:t>address of booklet1</w:t>
-          </w:r>
-          <w:r>
-            <w:rPr/>
-            <w:t>.</w:t>
-          </w:r>
-          <w:r>
-            <w:rPr/>
-            <w:t>Note: </w:t>
-          </w:r>
-          <w:r>
-            <w:rPr>
-              <w:rStyle w:val="bibnote"/>
-            </w:rPr>
-            <w:t>howpublished of booklet1</w:t>
-          </w:r>
-          <w:r>
-            <w:rPr/>
-            <w:t>Cited by: </w:t>
-          </w:r>
-          <w:hyperlink w:anchor="S4.p1">
-            <w:r>
-              <w:rPr/>
-              <w:t>4</w:t>
-            </w:r>
-          </w:hyperlink>
-          <w:r>
-            <w:rPr/>
-            <w:t>.</w:t>
-          </w:r>
-        </w:p>
-        <w:p>
-          <w:pPr>
-            <w:pStyle w:val="empty"/>
-          </w:pPr>
-          <w:bookmarkStart w:id="bib.bib6" w:name="bib.bib6"/>
-          <w:bookmarkEnd w:id="bib.bib6"/>
-        </w:p>
-        <w:p>
-          <w:pPr>
-            <w:pStyle w:val="Bibliographyitem"/>
-          </w:pPr>
-          <w:r>
-            <w:rPr>
-              <w:b/>
-            </w:rPr>
-            <w:t>[3]</w:t>
-          </w:r>
-          <w:r>
-            <w:rPr>
-              <w:rStyle w:val="bibauthor2"/>
-            </w:rPr>
-            <w:t>author of incollection1</w:t>
-          </w:r>
-          <w:r>
-            <w:rPr>
-              <w:rStyle w:val="bibpublicationdate"/>
-            </w:rPr>
-            <w:t>year of incollection1-month of incollection1</w:t>
-          </w:r>
-          <w:r>
-            <w:rPr>
-              <w:rStyle w:val="bibtitle2"/>
-            </w:rPr>
-            <w:t>Title of incolleciton1</w:t>
-          </w:r>
-          <w:r>
-            <w:rPr/>
-            <w:t>.</w:t>
-          </w:r>
-          <w:r>
-            <w:rPr>
-              <w:rStyle w:val="bibtype2"/>
-            </w:rPr>
-            <w:t>type of incollection1</w:t>
-          </w:r>
-          <w:r>
-            <w:rPr/>
-            <w:t> in </w:t>
-          </w:r>
-          <w:r>
-            <w:rPr/>
-            <w:t>editor of incollection1 (Ed.)</w:t>
-          </w:r>
-          <w:r>
-            <w:rPr/>
-            <w:t>, </w:t>
-          </w:r>
-          <!--elided element bib-title-->
-          <w:r>
-            <w:rPr>
-              <w:color w:val="FF0000"/>
-            </w:rPr>
-            <w:t> Error: bib-title</w:t>
-          </w:r>
-          <w:r>
-            <w:rPr/>
-            <w:t>,</w:t>
-          </w:r>
-          <w:r>
-            <w:rPr>
-              <w:rStyle w:val="bibseries"/>
-            </w:rPr>
-            <w:t>series of incollection1</w:t>
-          </w:r>
-          <w:r>
-            <w:rPr/>
-            <w:t>, </w:t>
-          </w:r>
-          <w:r>
-            <w:rPr/>
-            <w:t> pp. </w:t>
-          </w:r>
-          <w:r>
-            <w:rPr>
-              <w:rStyle w:val="bibpages"/>
-            </w:rPr>
-            <w:t>pages of incollection1</w:t>
-          </w:r>
-          <w:r>
-            <w:rPr/>
-            <w:t>.</w:t>
-          </w:r>
-          <w:r>
-            <w:rPr/>
-            <w:t>Note: </w:t>
-          </w:r>
-          <w:r>
-            <w:rPr>
-              <w:rStyle w:val="bibnote"/>
-            </w:rPr>
-            <w:t>note of incollection1</w:t>
-          </w:r>
-          <w:r>
-            <w:rPr/>
-            <w:t>Cited by: </w:t>
-          </w:r>
-          <w:hyperlink w:anchor="S4.p1">
-            <w:r>
-              <w:rPr/>
-              <w:t>4</w:t>
-            </w:r>
-          </w:hyperlink>
-          <w:r>
-            <w:rPr/>
-            <w:t>.</w:t>
-          </w:r>
-        </w:p>
-        <w:p>
-          <w:pPr>
-            <w:pStyle w:val="empty"/>
-          </w:pPr>
-          <w:bookmarkStart w:id="bib.bib1" w:name="bib.bib1"/>
-          <w:bookmarkEnd w:id="bib.bib1"/>
-        </w:p>
-        <w:p>
-          <w:pPr>
-            <w:pStyle w:val="Bibliographyitem"/>
-          </w:pPr>
-          <w:r>
-            <w:rPr>
-              <w:b/>
-            </w:rPr>
-            <w:t>[4]</w:t>
-          </w:r>
-          <w:r>
-            <w:rPr>
-              <w:rStyle w:val="bibauthor2"/>
-            </w:rPr>
-            <w:t>A. of book1</w:t>
-          </w:r>
-          <w:r>
-            <w:rPr>
-              <w:rStyle w:val="bibpublicationdate"/>
-            </w:rPr>
-            <w:t>1993</w:t>
-          </w:r>
-          <w:r>
-            <w:rPr>
-              <w:rStyle w:val="bibtitle2"/>
-            </w:rPr>
-            <w:t>Title of book1</w:t>
-          </w:r>
-          <w:r>
-            <w:rPr/>
-            <w:t>.</w:t>
-          </w:r>
-          <w:r>
-            <w:rPr>
-              <w:rStyle w:val="bibpublisher"/>
-            </w:rPr>
-            <w:t>Publisher of book1</w:t>
-          </w:r>
-          <w:r>
-            <w:rPr/>
-            <w:t>, </w:t>
-          </w:r>
-          <w:r>
-            <w:rPr>
-              <w:rStyle w:val="bibplace"/>
-            </w:rPr>
-            <w:t>address of publisher of book1</w:t>
-          </w:r>
-          <w:r>
-            <w:rPr/>
-            <w:t>.</w:t>
-          </w:r>
-          <w:r>
-            <w:rPr/>
-            <w:t>Cited by: </w:t>
-          </w:r>
-          <w:hyperlink w:anchor="S4.p1">
-            <w:r>
-              <w:rPr/>
-              <w:t>4</w:t>
-            </w:r>
-          </w:hyperlink>
-          <w:r>
-            <w:rPr/>
-            <w:t>.</w:t>
-          </w:r>
-        </w:p>
-        <w:p>
-          <w:pPr>
-            <w:divId w:val="1325429968"/>
-            <w:rPr>
-              <w:rFonts w:eastAsia="Times New Roman"/>
-              <w:noProof/>
-            </w:rPr>
-          </w:pPr>
-        </w:p>
-        <w:p>
-          <w:r>
-            <w:rPr>
-              <w:b/>
-              <w:bCs/>
-            </w:rPr>
-            <w:fldChar w:fldCharType="end"/>
-          </w:r>
-        </w:p>
-      </w:sdtContent>
-    </w:sdt>
+        <w:t>[1]</w:t>
+      </w:r>
+      <w:r>
+        <w:rPr>
+          <w:rStyle w:val="bibauthor2"/>
+        </w:rPr>
+        <w:t>A. investigator of book2 and A. of book2</w:t>
+      </w:r>
+      <w:r>
+        <w:rPr>
+          <w:rStyle w:val="bibpublicationdate"/>
+        </w:rPr>
+        <w:t>year of book2-month of book2</w:t>
+      </w:r>
+      <w:r>
+        <w:rPr>
+          <w:rStyle w:val="bibtitle2"/>
+        </w:rPr>
+        <w:t>Title of book2</w:t>
+      </w:r>
+      <w:r>
+        <w:rPr/>
+        <w:t>.</w:t>
+      </w:r>
+      <!--elided element bib-edition-->
+      <w:r>
+        <w:rPr>
+          <w:color w:val="FF0000"/>
+        </w:rPr>
+        <w:t> Error: bib-edition</w:t>
+      </w:r>
+      <w:r>
+        <w:rPr/>
+        <w:t> edition</w:t>
+      </w:r>
+      <!-- Text formatting error here -->
+      <w:r>
+        <w:rPr/>
+        <w:t>, </w:t>
+      </w:r>
+      <w:r>
+        <w:rPr>
+          <w:rStyle w:val="bibseries"/>
+        </w:rPr>
+        <w:t>series of book2</w:t>
+      </w:r>
+      <w:r>
+        <w:rPr/>
+        <w:t>, Vol. </w:t>
+      </w:r>
+      <w:r>
+        <w:rPr>
+          <w:rStyle w:val="bibvolume"/>
+        </w:rPr>
+        <w:t>volume of book2</w:t>
+      </w:r>
+      <w:r>
+        <w:rPr/>
+        <w:t>,  </w:t>
+      </w:r>
+      <w:r>
+        <w:rPr>
+          <w:rStyle w:val="bibpublisher"/>
+        </w:rPr>
+        <w:t>publisher of book2</w:t>
+      </w:r>
+      <w:r>
+        <w:rPr/>
+        <w:t>, </w:t>
+      </w:r>
+      <w:r>
+        <w:rPr>
+          <w:rStyle w:val="bibplace"/>
+        </w:rPr>
+        <w:t>address of book2</w:t>
+      </w:r>
+      <w:r>
+        <w:rPr/>
+        <w:t>.</w:t>
+      </w:r>
+      <w:r>
+        <w:rPr/>
+        <w:t>Note: </w:t>
+      </w:r>
+      <w:r>
+        <w:rPr>
+          <w:rStyle w:val="bibnote"/>
+        </w:rPr>
+        <w:t>note of book2</w:t>
+      </w:r>
+      <w:r>
+        <w:rPr/>
+        <w:t>Cited by: </w:t>
+      </w:r>
+      <w:hyperlink w:anchor="S4.p1">
+        <w:r>
+          <w:rPr/>
+          <w:t>4</w:t>
+        </w:r>
+      </w:hyperlink>
+      <w:r>
+        <w:rPr/>
+        <w:t>.</w:t>
+      </w:r>
+    </w:p>
+    <w:p>
+      <w:pPr>
+        <w:pStyle w:val="empty"/>
+      </w:pPr>
+      <w:bookmarkStart w:id="bib.bib4" w:name="bib.bib4"/>
+      <w:bookmarkEnd w:id="bib.bib4"/>
+    </w:p>
+    <w:p>
+      <w:pPr>
+        <w:pStyle w:val="Bibliographyitem"/>
+      </w:pPr>
+      <w:r>
+        <w:rPr>
+          <w:b/>
+        </w:rPr>
+        <w:t>[2]</w:t>
+      </w:r>
+      <w:r>
+        <w:rPr>
+          <w:rStyle w:val="bibauthor2"/>
+        </w:rPr>
+        <w:t>author of booklet1</w:t>
+      </w:r>
+      <w:r>
+        <w:rPr>
+          <w:rStyle w:val="bibpublicationdate"/>
+        </w:rPr>
+        <w:t>year of booklet1-month of booklet1</w:t>
+      </w:r>
+      <w:r>
+        <w:rPr>
+          <w:rStyle w:val="bibtitle2"/>
+        </w:rPr>
+        <w:t>Title of booklet1</w:t>
+      </w:r>
+      <w:r>
+        <w:rPr/>
+        <w:t>.</w:t>
+      </w:r>
+      <w:r>
+        <w:rPr>
+          <w:rStyle w:val="bibplace"/>
+        </w:rPr>
+        <w:t>address of booklet1</w:t>
+      </w:r>
+      <w:r>
+        <w:rPr/>
+        <w:t>.</w:t>
+      </w:r>
+      <w:r>
+        <w:rPr/>
+        <w:t>Note: </w:t>
+      </w:r>
+      <w:r>
+        <w:rPr>
+          <w:rStyle w:val="bibnote"/>
+        </w:rPr>
+        <w:t>howpublished of booklet1</w:t>
+      </w:r>
+      <w:r>
+        <w:rPr/>
+        <w:t>Cited by: </w:t>
+      </w:r>
+      <w:hyperlink w:anchor="S4.p1">
+        <w:r>
+          <w:rPr/>
+          <w:t>4</w:t>
+        </w:r>
+      </w:hyperlink>
+      <w:r>
+        <w:rPr/>
+        <w:t>.</w:t>
+      </w:r>
+    </w:p>
+    <w:p>
+      <w:pPr>
+        <w:pStyle w:val="empty"/>
+      </w:pPr>
+      <w:bookmarkStart w:id="bib.bib6" w:name="bib.bib6"/>
+      <w:bookmarkEnd w:id="bib.bib6"/>
+    </w:p>
+    <w:p>
+      <w:pPr>
+        <w:pStyle w:val="Bibliographyitem"/>
+      </w:pPr>
+      <w:r>
+        <w:rPr>
+          <w:b/>
+        </w:rPr>
+        <w:t>[3]</w:t>
+      </w:r>
+      <w:r>
+        <w:rPr>
+          <w:rStyle w:val="bibauthor2"/>
+        </w:rPr>
+        <w:t>author of incollection1</w:t>
+      </w:r>
+      <w:r>
+        <w:rPr>
+          <w:rStyle w:val="bibpublicationdate"/>
+        </w:rPr>
+        <w:t>year of incollection1-month of incollection1</w:t>
+      </w:r>
+      <w:r>
+        <w:rPr>
+          <w:rStyle w:val="bibtitle2"/>
+        </w:rPr>
+        <w:t>Title of incolleciton1</w:t>
+      </w:r>
+      <w:r>
+        <w:rPr/>
+        <w:t>.</w:t>
+      </w:r>
+      <w:r>
+        <w:rPr>
+          <w:rStyle w:val="bibtype2"/>
+        </w:rPr>
+        <w:t>type of incollection1</w:t>
+      </w:r>
+      <w:r>
+        <w:rPr/>
+        <w:t> in </w:t>
+      </w:r>
+      <w:r>
+        <w:rPr/>
+        <w:t>editor of incollection1 (Ed.)</w:t>
+      </w:r>
+      <w:r>
+        <w:rPr/>
+        <w:t>, </w:t>
+      </w:r>
+      <!--elided element bib-title-->
+      <w:r>
+        <w:rPr>
+          <w:color w:val="FF0000"/>
+        </w:rPr>
+        <w:t> Error: bib-title</w:t>
+      </w:r>
+      <!-- Text formatting error here -->
+      <w:r>
+        <w:rPr/>
+        <w:t>,</w:t>
+      </w:r>
+      <w:r>
+        <w:rPr>
+          <w:rStyle w:val="bibseries"/>
+        </w:rPr>
+        <w:t>series of incollection1</w:t>
+      </w:r>
+      <w:r>
+        <w:rPr/>
+        <w:t>, </w:t>
+      </w:r>
+      <w:r>
+        <w:rPr/>
+        <w:t> pp. </w:t>
+      </w:r>
+      <w:r>
+        <w:rPr>
+          <w:rStyle w:val="bibpages"/>
+        </w:rPr>
+        <w:t>pages of incollection1</w:t>
+      </w:r>
+      <w:r>
+        <w:rPr/>
+        <w:t>.</w:t>
+      </w:r>
+      <w:r>
+        <w:rPr/>
+        <w:t>Note: </w:t>
+      </w:r>
+      <w:r>
+        <w:rPr>
+          <w:rStyle w:val="bibnote"/>
+        </w:rPr>
+        <w:t>note of incollection1</w:t>
+      </w:r>
+      <w:r>
+        <w:rPr/>
+        <w:t>Cited by: </w:t>
+      </w:r>
+      <w:hyperlink w:anchor="S4.p1">
+        <w:r>
+          <w:rPr/>
+          <w:t>4</w:t>
+        </w:r>
+      </w:hyperlink>
+      <w:r>
+        <w:rPr/>
+        <w:t>.</w:t>
+      </w:r>
+    </w:p>
+    <w:p>
+      <w:pPr>
+        <w:pStyle w:val="empty"/>
+      </w:pPr>
+      <w:bookmarkStart w:id="bib.bib1" w:name="bib.bib1"/>
+      <w:bookmarkEnd w:id="bib.bib1"/>
+    </w:p>
+    <w:p>
+      <w:pPr>
+        <w:pStyle w:val="Bibliographyitem"/>
+      </w:pPr>
+      <w:r>
+        <w:rPr>
+          <w:b/>
+        </w:rPr>
+        <w:t>[4]</w:t>
+      </w:r>
+      <w:r>
+        <w:rPr>
+          <w:rStyle w:val="bibauthor2"/>
+        </w:rPr>
+        <w:t>A. of book1</w:t>
+      </w:r>
+      <w:r>
+        <w:rPr>
+          <w:rStyle w:val="bibpublicationdate"/>
+        </w:rPr>
+        <w:t>1993</w:t>
+      </w:r>
+      <w:r>
+        <w:rPr>
+          <w:rStyle w:val="bibtitle2"/>
+        </w:rPr>
+        <w:t>Title of book1</w:t>
+      </w:r>
+      <w:r>
+        <w:rPr/>
+        <w:t>.</w:t>
+      </w:r>
+      <w:r>
+        <w:rPr>
+          <w:rStyle w:val="bibpublisher"/>
+        </w:rPr>
+        <w:t>Publisher of book1</w:t>
+      </w:r>
+      <w:r>
+        <w:rPr/>
+        <w:t>, </w:t>
+      </w:r>
+      <w:r>
+        <w:rPr>
+          <w:rStyle w:val="bibplace"/>
+        </w:rPr>
+        <w:t>address of publisher of book1</w:t>
+      </w:r>
+      <w:r>
+        <w:rPr/>
+        <w:t>.</w:t>
+      </w:r>
+      <w:r>
+        <w:rPr/>
+        <w:t>Cited by: </w:t>
+      </w:r>
+      <w:hyperlink w:anchor="S4.p1">
+        <w:r>
+          <w:rPr/>
+          <w:t>4</w:t>
+        </w:r>
+      </w:hyperlink>
+      <w:r>
+        <w:rPr/>
+        <w:t>.</w:t>
+      </w:r>
+    </w:p>
   </w:body>
 </w:document>
 </file>
@@ -3736,7 +3696,7 @@
 </file>
 
 <file path=customXML/item1.xml><?xml version="1.0" encoding="utf-8"?>
-<b:Sources xmlns:b="http://schemas.openxmlformats.org/officeDocument/2006/bibliography" xmlns="http://schemas.openxmlformats.org/officeDocument/2006/bibliography" xmlns:exsl="http://exslt.org/common" SelectedStyle="\APA.XSL" StyleName="APA">
+<b:Sources xmlns:b="http://schemas.openxmlformats.org/officeDocument/2006/bibliography" xmlns="http://schemas.openxmlformats.org/officeDocument/2006/bibliography" xmlns:exsl="http://exslt.org/common" SelectedStyle="\IEEE2006OfficeOnline.xsl" StyleName="IEEE 2006">
   <b:Source>
     <b:SourceType>Book</b:SourceType>
     <b:Tag>book1</b:Tag>
@@ -3754,6 +3714,7 @@
     <b:Year>1993</b:Year>
     <b:Publisher>Publisher of book1</b:Publisher>
     <b:City>address of publisher of book1</b:City>
+    <b:RefOrder>1</b:RefOrder>
   </b:Source>
   <b:Source>
     <b:SourceType>Book</b:SourceType>
@@ -3777,6 +3738,7 @@
     <b:Year>year of book2</b:Year>
     <b:Month>month of book2</b:Month>
     <b:City>address of book2</b:City>
+    <b:RefOrder>2</b:RefOrder>
   </b:Source>
   <b:Source>
     <b:SourceType>Book</b:SourceType>
@@ -3794,26 +3756,27 @@
     <b:City>address of booklet1</b:City>
     <b:Year>year of booklet1</b:Year>
     <b:Month>month of booklet1</b:Month>
+    <b:RefOrder>3</b:RefOrder>
   </b:Source>
   <b:Source>
     <b:SourceType>BookSection</b:SourceType>
-    <b:Tag>incollection1</b:Tag>
+    <b:Tag>inbook1</b:Tag>
     <b:Author>
       <b:Author>
         <b:NameList>
           <b:Person>
-            <b:Last>author of incollection1</b:Last>
+            <b:Last>author of inbook1</b:Last>
           </b:Person>
         </b:NameList>
       </b:Author>
     </b:Author>
-    <b:Title>Title of incolleciton1</b:Title>
-    <b:BookTitle>booktitle of incollection1</b:BookTitle>
-    <b:Publisher>publisher of incollection1</b:Publisher>
-    <b:City>address of incollection1</b:City>
-    <b:Year>year of incollection1</b:Year>
-    <b:Month>month of incollection1</b:Month>
-    <b:Pages>pages of incollection1</b:Pages>
+    <b:Title>Title of inbook1</b:Title>
+    <b:Pages>pages of inbook1</b:Pages>
+    <b:Publisher>publisher of inbook1</b:Publisher>
+    <b:City>address of inbook1</b:City>
+    <b:Year>year of inbook1</b:Year>
+    <b:Month>month of inbook1</b:Month>
+    <b:RefOrder>4</b:RefOrder>
   </b:Source>
 </b:Sources>
 </file>

</xml_diff>

<commit_message>
Standardized Error messages a bit more and wrote appropriate sections in example.tex
</commit_message>
<xml_diff>
--- a/testing/WML/testerus/test.docx
+++ b/testing/WML/testerus/test.docx
@@ -85,17 +85,15 @@
       <w:pPr>
         <w:pStyle w:val="empty"/>
       </w:pPr>
-      <w:bookmarkStart w:name="" w:id="idp3630672"/>
-      <w:bookmarkEnd w:id="idp3630672"/>
+      <w:bookmarkStart w:name="" w:id="idp6155200"/>
+      <w:bookmarkEnd w:id="idp6155200"/>
     </w:p>
     <w:p>
       <w:pPr>
         <w:pStyle w:val="style1"/>
       </w:pPr>
       <w:r>
-        <w:t xml:space="preserve">
-  1 
-  </w:t>
+        <w:t xml:space="preserve">1 </w:t>
       </w:r>
       <w:r>
         <w:rPr/>
@@ -106,17 +104,15 @@
       <w:pPr>
         <w:pStyle w:val="empty"/>
       </w:pPr>
-      <w:bookmarkStart w:name="" w:id="idp3327664"/>
-      <w:bookmarkEnd w:id="idp3327664"/>
+      <w:bookmarkStart w:name="" w:id="idp5857776"/>
+      <w:bookmarkEnd w:id="idp5857776"/>
     </w:p>
     <w:p>
       <w:pPr>
         <w:pStyle w:val="style2"/>
       </w:pPr>
       <w:r>
-        <w:t xml:space="preserve">
-  1.1 
-  </w:t>
+        <w:t xml:space="preserve">1.1 </w:t>
       </w:r>
       <w:r>
         <w:rPr/>
@@ -127,8 +123,8 @@
       <w:pPr>
         <w:pStyle w:val="empty"/>
       </w:pPr>
-      <w:bookmarkStart w:name="S1.SS1.p1" w:id="idp1295648"/>
-      <w:bookmarkEnd w:id="idp1295648"/>
+      <w:bookmarkStart w:name="S1.SS1.p1" w:id="idp3629664"/>
+      <w:bookmarkEnd w:id="idp3629664"/>
     </w:p>
     <w:p>
       <w:pPr>
@@ -169,17 +165,15 @@
       <w:pPr>
         <w:pStyle w:val="empty"/>
       </w:pPr>
-      <w:bookmarkStart w:name="" w:id="idp3850304"/>
-      <w:bookmarkEnd w:id="idp3850304"/>
+      <w:bookmarkStart w:name="" w:id="idp6407328"/>
+      <w:bookmarkEnd w:id="idp6407328"/>
     </w:p>
     <w:p>
       <w:pPr>
         <w:pStyle w:val="style2"/>
       </w:pPr>
       <w:r>
-        <w:t xml:space="preserve">
-  1.2 
-  </w:t>
+        <w:t xml:space="preserve">1.2 </w:t>
       </w:r>
       <w:r>
         <w:rPr/>
@@ -190,8 +184,8 @@
       <w:pPr>
         <w:pStyle w:val="empty"/>
       </w:pPr>
-      <w:bookmarkStart w:name="S1.SS2.p1" w:id="idp3855712"/>
-      <w:bookmarkEnd w:id="idp3855712"/>
+      <w:bookmarkStart w:name="S1.SS2.p1" w:id="idp6521536"/>
+      <w:bookmarkEnd w:id="idp6521536"/>
     </w:p>
     <w:p>
       <w:pPr>
@@ -206,17 +200,15 @@
       <w:pPr>
         <w:pStyle w:val="empty"/>
       </w:pPr>
-      <w:bookmarkStart w:name="" w:id="idp3854528"/>
-      <w:bookmarkEnd w:id="idp3854528"/>
+      <w:bookmarkStart w:name="" w:id="idp6391168"/>
+      <w:bookmarkEnd w:id="idp6391168"/>
     </w:p>
     <w:p>
       <w:pPr>
         <w:pStyle w:val="style2"/>
       </w:pPr>
       <w:r>
-        <w:t xml:space="preserve">
-  1.3 
-  </w:t>
+        <w:t xml:space="preserve">1.3 </w:t>
       </w:r>
       <w:r>
         <w:rPr/>
@@ -227,8 +219,8 @@
       <w:pPr>
         <w:pStyle w:val="empty"/>
       </w:pPr>
-      <w:bookmarkStart w:name="S1.SS3.p1" w:id="idp3321392"/>
-      <w:bookmarkEnd w:id="idp3321392"/>
+      <w:bookmarkStart w:name="S1.SS3.p1" w:id="idp6502864"/>
+      <w:bookmarkEnd w:id="idp6502864"/>
     </w:p>
     <w:p>
       <w:pPr>
@@ -308,17 +300,15 @@
       <w:pPr>
         <w:pStyle w:val="empty"/>
       </w:pPr>
-      <w:bookmarkStart w:name="" w:id="idp3951472"/>
-      <w:bookmarkEnd w:id="idp3951472"/>
+      <w:bookmarkStart w:name="" w:id="idp6486512"/>
+      <w:bookmarkEnd w:id="idp6486512"/>
     </w:p>
     <w:p>
       <w:pPr>
         <w:pStyle w:val="style2"/>
       </w:pPr>
       <w:r>
-        <w:t xml:space="preserve">
-  1.4 
-  </w:t>
+        <w:t xml:space="preserve">1.4 </w:t>
       </w:r>
       <w:r>
         <w:rPr/>
@@ -326,20 +316,26 @@
       </w:r>
     </w:p>
     <w:p>
+      <w:r>
+        <w:rPr>
+          <w:color w:val="FF0000"/>
+        </w:rPr>
+        <w:t> Error: \nonsensicaltag</w:t>
+      </w:r>
+    </w:p>
+    <w:p>
       <w:pPr>
         <w:pStyle w:val="empty"/>
       </w:pPr>
-      <w:bookmarkStart w:name="" w:id="idp4027744"/>
-      <w:bookmarkEnd w:id="idp4027744"/>
+      <w:bookmarkStart w:name="" w:id="idp6560592"/>
+      <w:bookmarkEnd w:id="idp6560592"/>
     </w:p>
     <w:p>
       <w:pPr>
         <w:pStyle w:val="style2"/>
       </w:pPr>
       <w:r>
-        <w:t xml:space="preserve">
-  1.5 
-  </w:t>
+        <w:t xml:space="preserve">1.5 </w:t>
       </w:r>
       <w:r>
         <w:rPr/>
@@ -350,8 +346,8 @@
       <w:pPr>
         <w:pStyle w:val="empty"/>
       </w:pPr>
-      <w:bookmarkStart w:name="S1.SS5.p1" w:id="idp4036256"/>
-      <w:bookmarkEnd w:id="idp4036256"/>
+      <w:bookmarkStart w:name="S1.SS5.p1" w:id="idp6569920"/>
+      <w:bookmarkEnd w:id="idp6569920"/>
     </w:p>
     <w:tbl>
       <w:tblGrid/>
@@ -517,17 +513,15 @@
       <w:pPr>
         <w:pStyle w:val="empty"/>
       </w:pPr>
-      <w:bookmarkStart w:name="" w:id="idp4055792"/>
-      <w:bookmarkEnd w:id="idp4055792"/>
+      <w:bookmarkStart w:name="" w:id="idp6589104"/>
+      <w:bookmarkEnd w:id="idp6589104"/>
     </w:p>
     <w:p>
       <w:pPr>
         <w:pStyle w:val="style1"/>
       </w:pPr>
       <w:r>
-        <w:t xml:space="preserve">
-  2 
-  </w:t>
+        <w:t xml:space="preserve">2 </w:t>
       </w:r>
       <w:r>
         <w:rPr/>
@@ -538,8 +532,8 @@
       <w:pPr>
         <w:pStyle w:val="empty"/>
       </w:pPr>
-      <w:bookmarkStart w:name="S2.p1" w:id="idp4067168"/>
-      <w:bookmarkEnd w:id="idp4067168"/>
+      <w:bookmarkStart w:name="S2.p1" w:id="idp6600496"/>
+      <w:bookmarkEnd w:id="idp6600496"/>
     </w:p>
     <w:p>
       <w:pPr>
@@ -1136,17 +1130,15 @@
       <w:pPr>
         <w:pStyle w:val="empty"/>
       </w:pPr>
-      <w:bookmarkStart w:name="" w:id="idp4390128"/>
-      <w:bookmarkEnd w:id="idp4390128"/>
+      <w:bookmarkStart w:name="" w:id="idp6923712"/>
+      <w:bookmarkEnd w:id="idp6923712"/>
     </w:p>
     <w:p>
       <w:pPr>
         <w:pStyle w:val="style1"/>
       </w:pPr>
       <w:r>
-        <w:t xml:space="preserve">
-  3 
-  </w:t>
+        <w:t xml:space="preserve">3 </w:t>
       </w:r>
       <w:r>
         <w:rPr/>
@@ -1157,8 +1149,8 @@
       <w:pPr>
         <w:pStyle w:val="empty"/>
       </w:pPr>
-      <w:bookmarkStart w:name="S3.p1" w:id="idp4123008"/>
-      <w:bookmarkEnd w:id="idp4123008"/>
+      <w:bookmarkStart w:name="S3.p1" w:id="idp7017088"/>
+      <w:bookmarkEnd w:id="idp7017088"/>
     </w:p>
     <w:p>
       <w:r>
@@ -1175,7 +1167,7 @@
                     <pic:cNvPicPr/>
                   </pic:nvPicPr>
                   <pic:blipFill>
-                    <a:blip r:embed="idp4487392"/>
+                    <a:blip r:embed="idp7021312"/>
                     <a:stretch>
                       <a:fillRect/>
                     </a:stretch>
@@ -1212,8 +1204,8 @@
       <w:pPr>
         <w:pStyle w:val="empty"/>
       </w:pPr>
-      <w:bookmarkStart w:name="S3.p2" w:id="idp4230992"/>
-      <w:bookmarkEnd w:id="idp4230992"/>
+      <w:bookmarkStart w:name="S3.p2" w:id="idp6764464"/>
+      <w:bookmarkEnd w:id="idp6764464"/>
     </w:p>
     <w:p>
       <w:pPr>
@@ -1235,17 +1227,15 @@
       <w:pPr>
         <w:pStyle w:val="empty"/>
       </w:pPr>
-      <w:bookmarkStart w:name="" w:id="idp4498064"/>
-      <w:bookmarkEnd w:id="idp4498064"/>
+      <w:bookmarkStart w:name="" w:id="idp7031456"/>
+      <w:bookmarkEnd w:id="idp7031456"/>
     </w:p>
     <w:p>
       <w:pPr>
         <w:pStyle w:val="style1"/>
       </w:pPr>
       <w:r>
-        <w:t xml:space="preserve">
-  4 
-  </w:t>
+        <w:t xml:space="preserve">4 </w:t>
       </w:r>
       <w:r>
         <w:rPr/>
@@ -1256,8 +1246,8 @@
       <w:pPr>
         <w:pStyle w:val="empty"/>
       </w:pPr>
-      <w:bookmarkStart w:name="S4.p1" w:id="idp4487200"/>
-      <w:bookmarkEnd w:id="idp4487200"/>
+      <w:bookmarkStart w:name="S4.p1" w:id="idp7021120"/>
+      <w:bookmarkEnd w:id="idp7021120"/>
     </w:p>
     <w:p>
       <w:pPr>

</xml_diff>

<commit_message>
Made my code a little less system dependent
</commit_message>
<xml_diff>
--- a/testing/WML/testerus/test.docx
+++ b/testing/WML/testerus/test.docx
@@ -85,8 +85,8 @@
       <w:pPr>
         <w:pStyle w:val="empty"/>
       </w:pPr>
-      <w:bookmarkStart w:name="" w:id="idp6155200"/>
-      <w:bookmarkEnd w:id="idp6155200"/>
+      <w:bookmarkStart w:name="" w:id="idp6631120"/>
+      <w:bookmarkEnd w:id="idp6631120"/>
     </w:p>
     <w:p>
       <w:pPr>
@@ -104,8 +104,8 @@
       <w:pPr>
         <w:pStyle w:val="empty"/>
       </w:pPr>
-      <w:bookmarkStart w:name="" w:id="idp5857776"/>
-      <w:bookmarkEnd w:id="idp5857776"/>
+      <w:bookmarkStart w:name="" w:id="idp6278800"/>
+      <w:bookmarkEnd w:id="idp6278800"/>
     </w:p>
     <w:p>
       <w:pPr>
@@ -123,8 +123,8 @@
       <w:pPr>
         <w:pStyle w:val="empty"/>
       </w:pPr>
-      <w:bookmarkStart w:name="S1.SS1.p1" w:id="idp3629664"/>
-      <w:bookmarkEnd w:id="idp3629664"/>
+      <w:bookmarkStart w:name="S1.SS1.p1" w:id="idp4042464"/>
+      <w:bookmarkEnd w:id="idp4042464"/>
     </w:p>
     <w:p>
       <w:pPr>
@@ -165,8 +165,8 @@
       <w:pPr>
         <w:pStyle w:val="empty"/>
       </w:pPr>
-      <w:bookmarkStart w:name="" w:id="idp6407328"/>
-      <w:bookmarkEnd w:id="idp6407328"/>
+      <w:bookmarkStart w:name="" w:id="idp6858224"/>
+      <w:bookmarkEnd w:id="idp6858224"/>
     </w:p>
     <w:p>
       <w:pPr>
@@ -184,8 +184,8 @@
       <w:pPr>
         <w:pStyle w:val="empty"/>
       </w:pPr>
-      <w:bookmarkStart w:name="S1.SS2.p1" w:id="idp6521536"/>
-      <w:bookmarkEnd w:id="idp6521536"/>
+      <w:bookmarkStart w:name="S1.SS2.p1" w:id="idp6846864"/>
+      <w:bookmarkEnd w:id="idp6846864"/>
     </w:p>
     <w:p>
       <w:pPr>
@@ -200,8 +200,8 @@
       <w:pPr>
         <w:pStyle w:val="empty"/>
       </w:pPr>
-      <w:bookmarkStart w:name="" w:id="idp6391168"/>
-      <w:bookmarkEnd w:id="idp6391168"/>
+      <w:bookmarkStart w:name="" w:id="idp6845680"/>
+      <w:bookmarkEnd w:id="idp6845680"/>
     </w:p>
     <w:p>
       <w:pPr>
@@ -219,8 +219,8 @@
       <w:pPr>
         <w:pStyle w:val="empty"/>
       </w:pPr>
-      <w:bookmarkStart w:name="S1.SS3.p1" w:id="idp6502864"/>
-      <w:bookmarkEnd w:id="idp6502864"/>
+      <w:bookmarkStart w:name="S1.SS3.p1" w:id="idp6966720"/>
+      <w:bookmarkEnd w:id="idp6966720"/>
     </w:p>
     <w:p>
       <w:pPr>
@@ -300,8 +300,8 @@
       <w:pPr>
         <w:pStyle w:val="empty"/>
       </w:pPr>
-      <w:bookmarkStart w:name="" w:id="idp6486512"/>
-      <w:bookmarkEnd w:id="idp6486512"/>
+      <w:bookmarkStart w:name="" w:id="idp6956816"/>
+      <w:bookmarkEnd w:id="idp6956816"/>
     </w:p>
     <w:p>
       <w:pPr>
@@ -327,8 +327,31 @@
       <w:pPr>
         <w:pStyle w:val="empty"/>
       </w:pPr>
-      <w:bookmarkStart w:name="" w:id="idp6560592"/>
-      <w:bookmarkEnd w:id="idp6560592"/>
+      <w:bookmarkStart w:name="S1.SS4.p1" w:id="idp7023152"/>
+      <w:bookmarkEnd w:id="idp7023152"/>
+    </w:p>
+    <w:p>
+      <w:pPr>
+        <w:pStyle w:val="style0"/>
+      </w:pPr>
+      <w:r>
+        <w:rPr/>
+        <w:t>Errors are printed in red. If the output is simply Error: nameoftag , then this probably means that LaTeXML did not recognize your macro. </w:t>
+      </w:r>
+      <w:r>
+        <w:br/>
+      </w:r>
+      <w:r>
+        <w:rPr/>
+        <w:t>If it says the stylesheet did not recognize the element then this is an error in the stylesheet and you should contact me (l.kohlhase@jacobs-university.de) so that I can add the appropriate things to the stylesheets.</w:t>
+      </w:r>
+    </w:p>
+    <w:p>
+      <w:pPr>
+        <w:pStyle w:val="empty"/>
+      </w:pPr>
+      <w:bookmarkStart w:name="" w:id="idp7026096"/>
+      <w:bookmarkEnd w:id="idp7026096"/>
     </w:p>
     <w:p>
       <w:pPr>
@@ -346,11 +369,15 @@
       <w:pPr>
         <w:pStyle w:val="empty"/>
       </w:pPr>
-      <w:bookmarkStart w:name="S1.SS5.p1" w:id="idp6569920"/>
-      <w:bookmarkEnd w:id="idp6569920"/>
+      <w:bookmarkStart w:name="S1.SS5.p1" w:id="idp7036848"/>
+      <w:bookmarkEnd w:id="idp7036848"/>
     </w:p>
     <w:tbl>
-      <w:tblGrid/>
+      <w:tblGrid>
+        <w:gridCol/>
+        <w:gridCol/>
+        <w:gridCol/>
+      </w:tblGrid>
       <w:tr>
         <w:tc>
           <w:tcPr>
@@ -513,8 +540,8 @@
       <w:pPr>
         <w:pStyle w:val="empty"/>
       </w:pPr>
-      <w:bookmarkStart w:name="" w:id="idp6589104"/>
-      <w:bookmarkEnd w:id="idp6589104"/>
+      <w:bookmarkStart w:name="" w:id="idp7061632"/>
+      <w:bookmarkEnd w:id="idp7061632"/>
     </w:p>
     <w:p>
       <w:pPr>
@@ -532,8 +559,8 @@
       <w:pPr>
         <w:pStyle w:val="empty"/>
       </w:pPr>
-      <w:bookmarkStart w:name="S2.p1" w:id="idp6600496"/>
-      <w:bookmarkEnd w:id="idp6600496"/>
+      <w:bookmarkStart w:name="S2.p1" w:id="idp7067296"/>
+      <w:bookmarkEnd w:id="idp7067296"/>
     </w:p>
     <w:p>
       <w:pPr>
@@ -1130,8 +1157,8 @@
       <w:pPr>
         <w:pStyle w:val="empty"/>
       </w:pPr>
-      <w:bookmarkStart w:name="" w:id="idp6923712"/>
-      <w:bookmarkEnd w:id="idp6923712"/>
+      <w:bookmarkStart w:name="" w:id="idp7386752"/>
+      <w:bookmarkEnd w:id="idp7386752"/>
     </w:p>
     <w:p>
       <w:pPr>
@@ -1149,8 +1176,8 @@
       <w:pPr>
         <w:pStyle w:val="empty"/>
       </w:pPr>
-      <w:bookmarkStart w:name="S3.p1" w:id="idp7017088"/>
-      <w:bookmarkEnd w:id="idp7017088"/>
+      <w:bookmarkStart w:name="S3.p1" w:id="idp7478544"/>
+      <w:bookmarkEnd w:id="idp7478544"/>
     </w:p>
     <w:p>
       <w:r>
@@ -1167,7 +1194,7 @@
                     <pic:cNvPicPr/>
                   </pic:nvPicPr>
                   <pic:blipFill>
-                    <a:blip r:embed="idp7021312"/>
+                    <a:blip r:embed="idp7483664"/>
                     <a:stretch>
                       <a:fillRect/>
                     </a:stretch>
@@ -1204,8 +1231,8 @@
       <w:pPr>
         <w:pStyle w:val="empty"/>
       </w:pPr>
-      <w:bookmarkStart w:name="S3.p2" w:id="idp6764464"/>
-      <w:bookmarkEnd w:id="idp6764464"/>
+      <w:bookmarkStart w:name="S3.p2" w:id="idp7227376"/>
+      <w:bookmarkEnd w:id="idp7227376"/>
     </w:p>
     <w:p>
       <w:pPr>
@@ -1227,8 +1254,8 @@
       <w:pPr>
         <w:pStyle w:val="empty"/>
       </w:pPr>
-      <w:bookmarkStart w:name="" w:id="idp7031456"/>
-      <w:bookmarkEnd w:id="idp7031456"/>
+      <w:bookmarkStart w:name="" w:id="idp7494496"/>
+      <w:bookmarkEnd w:id="idp7494496"/>
     </w:p>
     <w:p>
       <w:pPr>
@@ -1246,77 +1273,113 @@
       <w:pPr>
         <w:pStyle w:val="empty"/>
       </w:pPr>
-      <w:bookmarkStart w:name="S4.p1" w:id="idp7021120"/>
-      <w:bookmarkEnd w:id="idp7021120"/>
+      <w:bookmarkStart w:name="S4.p1" w:id="idp7483472"/>
+      <w:bookmarkEnd w:id="idp7483472"/>
     </w:p>
     <w:p>
       <w:pPr>
         <w:pStyle w:val="style0"/>
       </w:pPr>
-      <w:r>
-        <w:rPr/>
-        <w:t>[</w:t>
-      </w:r>
-      <w:hyperlink w:anchor="bib.bib1">
-        <w:r>
-          <w:rPr/>
-          <w:t>4</w:t>
-        </w:r>
-      </w:hyperlink>
-      <w:r>
-        <w:rPr/>
-        <w:t>]</w:t>
-      </w:r>
-      <w:r>
-        <w:rPr/>
-        <w:t xml:space="preserve"> </w:t>
-      </w:r>
-      <w:r>
-        <w:rPr/>
-        <w:t>[</w:t>
-      </w:r>
-      <w:hyperlink w:anchor="bib.bib3">
-        <w:r>
-          <w:rPr/>
-          <w:t>1</w:t>
-        </w:r>
-      </w:hyperlink>
-      <w:r>
-        <w:rPr/>
-        <w:t>]</w:t>
-      </w:r>
-      <w:r>
-        <w:rPr/>
-        <w:t xml:space="preserve"> </w:t>
-      </w:r>
-      <w:r>
-        <w:rPr/>
-        <w:t>[</w:t>
-      </w:r>
-      <w:hyperlink w:anchor="bib.bib4">
-        <w:r>
-          <w:rPr/>
-          <w:t>2</w:t>
-        </w:r>
-      </w:hyperlink>
-      <w:r>
-        <w:rPr/>
-        <w:t>, </w:t>
-      </w:r>
-      <w:hyperlink w:anchor="bib.bib6">
-        <w:r>
-          <w:rPr/>
-          <w:t>3</w:t>
-        </w:r>
-      </w:hyperlink>
-      <w:r>
-        <w:rPr/>
-        <w:t>]</w:t>
-      </w:r>
-      <w:r>
-        <w:rPr/>
-        <w:t xml:space="preserve"> </w:t>
-      </w:r>
+      <w:sdt>
+        <w:sdtPr>
+          <w:id w:val="10"/>
+          <w:citation/>
+        </w:sdtPr>
+        <w:sdtEndPr/>
+        <w:sdtContent>
+          <w:r>
+            <w:fldChar w:fldCharType="begin"/>
+          </w:r>
+          <w:r>
+            <w:instrText xml:space="preserve"> CITATION book1 \l 1033 </w:instrText>
+          </w:r>
+          <w:r>
+            <w:fldChar w:fldCharType="separate"/>
+          </w:r>
+          <w:r>
+            <w:rPr/>
+            <w:t>4</w:t>
+          </w:r>
+          <w:r>
+            <w:fldChar w:fldCharType="end"/>
+          </w:r>
+        </w:sdtContent>
+      </w:sdt>
+      <w:sdt>
+        <w:sdtPr>
+          <w:id w:val="11"/>
+          <w:citation/>
+        </w:sdtPr>
+        <w:sdtEndPr/>
+        <w:sdtContent>
+          <w:r>
+            <w:fldChar w:fldCharType="begin"/>
+          </w:r>
+          <w:r>
+            <w:instrText xml:space="preserve"> CITATION book2 \l 1033 </w:instrText>
+          </w:r>
+          <w:r>
+            <w:fldChar w:fldCharType="separate"/>
+          </w:r>
+          <w:r>
+            <w:rPr/>
+            <w:t>1</w:t>
+          </w:r>
+          <w:r>
+            <w:fldChar w:fldCharType="end"/>
+          </w:r>
+        </w:sdtContent>
+      </w:sdt>
+      <w:sdt>
+        <w:sdtPr>
+          <w:id w:val="12"/>
+          <w:citation/>
+        </w:sdtPr>
+        <w:sdtEndPr/>
+        <w:sdtContent>
+          <w:r>
+            <w:fldChar w:fldCharType="begin"/>
+          </w:r>
+          <w:r>
+            <w:instrText xml:space="preserve"> CITATION booklet1 \l 1033 </w:instrText>
+          </w:r>
+          <w:r>
+            <w:fldChar w:fldCharType="separate"/>
+          </w:r>
+          <w:r>
+            <w:rPr/>
+            <w:t>2</w:t>
+          </w:r>
+          <w:r>
+            <w:fldChar w:fldCharType="end"/>
+          </w:r>
+        </w:sdtContent>
+      </w:sdt>
+      <w:sdt>
+        <w:sdtPr>
+          <w:id w:val="13"/>
+          <w:citation/>
+        </w:sdtPr>
+        <w:sdtEndPr/>
+        <w:sdtContent>
+          <w:r>
+            <w:fldChar w:fldCharType="begin"/>
+          </w:r>
+          <w:r>
+            <w:instrText xml:space="preserve"> CITATION incollection1 \l 1033 </w:instrText>
+          </w:r>
+          <w:r>
+            <w:fldChar w:fldCharType="separate"/>
+          </w:r>
+          <w:r>
+            <w:rPr/>
+            <w:t>3</w:t>
+          </w:r>
+          <w:r>
+            <w:fldChar w:fldCharType="end"/>
+          </w:r>
+        </w:sdtContent>
+      </w:sdt>
       <w:r>
         <w:rPr/>
         <w:t> Note that when first opening these references and using –profile=word, they are not formatted yet and only appear as numbers. To change the citation style, go to the references tab and then change the style in the style selector. Standard LaTeX References have the style IEEE 2006. </w:t>
@@ -1336,401 +1399,467 @@
         <!--This is just to create a new section -->
       </w:pPr>
     </w:p>
-    <w:p>
-      <w:pPr>
-        <w:pStyle w:val="style1"/>
-      </w:pPr>
-      <w:r>
-        <w:rPr/>
-        <w:t>References</w:t>
-      </w:r>
-    </w:p>
-    <w:p>
-      <w:pPr>
-        <w:pStyle w:val="empty"/>
-      </w:pPr>
-      <w:bookmarkStart w:id="bib.bib3" w:name="bib.bib3"/>
-      <w:bookmarkEnd w:id="bib.bib3"/>
-    </w:p>
-    <w:p>
-      <w:pPr>
-        <w:pStyle w:val="Bibliographyitem"/>
-      </w:pPr>
-      <w:r>
+    <w:sdt>
+      <w:sdtPr>
+        <w:id w:val="-102652684"/>
+        <w:docPartObj>
+          <w:docPartGallery w:val="Bibliographies"/>
+          <w:docPartUnique/>
+        </w:docPartObj>
+      </w:sdtPr>
+      <w:sdtEndPr>
         <w:rPr>
-          <w:b/>
+          <w:rFonts w:asciiTheme="minorHAnsi" w:eastAsiaTheme="minorEastAsia" w:hAnsiTheme="minorHAnsi" w:cstheme="minorBidi"/>
+          <w:bCs/>
+          <w:sz w:val="22"/>
+          <w:szCs w:val="22"/>
+          <w:lang w:eastAsia="en-US"/>
         </w:rPr>
-        <w:t>[1]</w:t>
-      </w:r>
-      <w:r>
-        <w:rPr>
-          <w:rStyle w:val="bibauthor2"/>
-        </w:rPr>
-        <w:t>A. investigator of book2 and A. of book2</w:t>
-      </w:r>
-      <w:r>
-        <w:rPr>
-          <w:rStyle w:val="bibpublicationdate"/>
-        </w:rPr>
-        <w:t>year of book2-month of book2</w:t>
-      </w:r>
-      <w:r>
-        <w:rPr>
-          <w:rStyle w:val="bibtitle2"/>
-        </w:rPr>
-        <w:t>Title of book2</w:t>
-      </w:r>
-      <w:r>
-        <w:rPr/>
-        <w:t>.</w:t>
-      </w:r>
-      <!--elided element bib-edition-->
-      <w:r>
-        <w:rPr>
-          <w:color w:val="FF0000"/>
-        </w:rPr>
-        <w:t> Error: bib-edition</w:t>
-      </w:r>
-      <w:r>
-        <w:rPr/>
-        <w:t> edition</w:t>
-      </w:r>
-      <!-- Text formatting error here -->
-      <w:r>
-        <w:rPr/>
-        <w:t>, </w:t>
-      </w:r>
-      <w:r>
-        <w:rPr>
-          <w:rStyle w:val="bibseries"/>
-        </w:rPr>
-        <w:t>series of book2</w:t>
-      </w:r>
-      <w:r>
-        <w:rPr/>
-        <w:t>, Vol. </w:t>
-      </w:r>
-      <w:r>
-        <w:rPr>
-          <w:rStyle w:val="bibvolume"/>
-        </w:rPr>
-        <w:t>volume of book2</w:t>
-      </w:r>
-      <w:r>
-        <w:rPr/>
-        <w:t>,  </w:t>
-      </w:r>
-      <w:r>
-        <w:rPr>
-          <w:rStyle w:val="bibpublisher"/>
-        </w:rPr>
-        <w:t>publisher of book2</w:t>
-      </w:r>
-      <w:r>
-        <w:rPr/>
-        <w:t>, </w:t>
-      </w:r>
-      <w:r>
-        <w:rPr>
-          <w:rStyle w:val="bibplace"/>
-        </w:rPr>
-        <w:t>address of book2</w:t>
-      </w:r>
-      <w:r>
-        <w:rPr/>
-        <w:t>.</w:t>
-      </w:r>
-      <w:r>
-        <w:rPr/>
-        <w:t>Note: </w:t>
-      </w:r>
-      <w:r>
-        <w:rPr>
-          <w:rStyle w:val="bibnote"/>
-        </w:rPr>
-        <w:t>note of book2</w:t>
-      </w:r>
-      <w:r>
-        <w:rPr/>
-        <w:t>Cited by: </w:t>
-      </w:r>
-      <w:hyperlink w:anchor="S4.p1">
-        <w:r>
-          <w:rPr/>
-          <w:t>4</w:t>
-        </w:r>
-      </w:hyperlink>
-      <w:r>
-        <w:rPr/>
-        <w:t>.</w:t>
-      </w:r>
-    </w:p>
-    <w:p>
-      <w:pPr>
-        <w:pStyle w:val="empty"/>
-      </w:pPr>
-      <w:bookmarkStart w:id="bib.bib4" w:name="bib.bib4"/>
-      <w:bookmarkEnd w:id="bib.bib4"/>
-    </w:p>
-    <w:p>
-      <w:pPr>
-        <w:pStyle w:val="Bibliographyitem"/>
-      </w:pPr>
-      <w:r>
-        <w:rPr>
-          <w:b/>
-        </w:rPr>
-        <w:t>[2]</w:t>
-      </w:r>
-      <w:r>
-        <w:rPr>
-          <w:rStyle w:val="bibauthor2"/>
-        </w:rPr>
-        <w:t>author of booklet1</w:t>
-      </w:r>
-      <w:r>
-        <w:rPr>
-          <w:rStyle w:val="bibpublicationdate"/>
-        </w:rPr>
-        <w:t>year of booklet1-month of booklet1</w:t>
-      </w:r>
-      <w:r>
-        <w:rPr>
-          <w:rStyle w:val="bibtitle2"/>
-        </w:rPr>
-        <w:t>Title of booklet1</w:t>
-      </w:r>
-      <w:r>
-        <w:rPr/>
-        <w:t>.</w:t>
-      </w:r>
-      <w:r>
-        <w:rPr>
-          <w:rStyle w:val="bibplace"/>
-        </w:rPr>
-        <w:t>address of booklet1</w:t>
-      </w:r>
-      <w:r>
-        <w:rPr/>
-        <w:t>.</w:t>
-      </w:r>
-      <w:r>
-        <w:rPr/>
-        <w:t>Note: </w:t>
-      </w:r>
-      <w:r>
-        <w:rPr>
-          <w:rStyle w:val="bibnote"/>
-        </w:rPr>
-        <w:t>howpublished of booklet1</w:t>
-      </w:r>
-      <w:r>
-        <w:rPr/>
-        <w:t>Cited by: </w:t>
-      </w:r>
-      <w:hyperlink w:anchor="S4.p1">
-        <w:r>
-          <w:rPr/>
-          <w:t>4</w:t>
-        </w:r>
-      </w:hyperlink>
-      <w:r>
-        <w:rPr/>
-        <w:t>.</w:t>
-      </w:r>
-    </w:p>
-    <w:p>
-      <w:pPr>
-        <w:pStyle w:val="empty"/>
-      </w:pPr>
-      <w:bookmarkStart w:id="bib.bib6" w:name="bib.bib6"/>
-      <w:bookmarkEnd w:id="bib.bib6"/>
-    </w:p>
-    <w:p>
-      <w:pPr>
-        <w:pStyle w:val="Bibliographyitem"/>
-      </w:pPr>
-      <w:r>
-        <w:rPr>
-          <w:b/>
-        </w:rPr>
-        <w:t>[3]</w:t>
-      </w:r>
-      <w:r>
-        <w:rPr>
-          <w:rStyle w:val="bibauthor2"/>
-        </w:rPr>
-        <w:t>author of incollection1</w:t>
-      </w:r>
-      <w:r>
-        <w:rPr>
-          <w:rStyle w:val="bibpublicationdate"/>
-        </w:rPr>
-        <w:t>year of incollection1-month of incollection1</w:t>
-      </w:r>
-      <w:r>
-        <w:rPr>
-          <w:rStyle w:val="bibtitle2"/>
-        </w:rPr>
-        <w:t>Title of incolleciton1</w:t>
-      </w:r>
-      <w:r>
-        <w:rPr/>
-        <w:t>.</w:t>
-      </w:r>
-      <w:r>
-        <w:rPr>
-          <w:rStyle w:val="bibtype2"/>
-        </w:rPr>
-        <w:t>type of incollection1</w:t>
-      </w:r>
-      <w:r>
-        <w:rPr/>
-        <w:t> in </w:t>
-      </w:r>
-      <w:r>
-        <w:rPr/>
-        <w:t>editor of incollection1 (Ed.)</w:t>
-      </w:r>
-      <w:r>
-        <w:rPr/>
-        <w:t>, </w:t>
-      </w:r>
-      <!--elided element bib-title-->
-      <w:r>
-        <w:rPr>
-          <w:color w:val="FF0000"/>
-        </w:rPr>
-        <w:t> Error: bib-title</w:t>
-      </w:r>
-      <!-- Text formatting error here -->
-      <w:r>
-        <w:rPr/>
-        <w:t>,</w:t>
-      </w:r>
-      <w:r>
-        <w:rPr>
-          <w:rStyle w:val="bibseries"/>
-        </w:rPr>
-        <w:t>series of incollection1</w:t>
-      </w:r>
-      <w:r>
-        <w:rPr/>
-        <w:t>, </w:t>
-      </w:r>
-      <w:r>
-        <w:rPr/>
-        <w:t> pp. </w:t>
-      </w:r>
-      <w:r>
-        <w:rPr>
-          <w:rStyle w:val="bibpages"/>
-        </w:rPr>
-        <w:t>pages of incollection1</w:t>
-      </w:r>
-      <w:r>
-        <w:rPr/>
-        <w:t>.</w:t>
-      </w:r>
-      <w:r>
-        <w:rPr/>
-        <w:t>Note: </w:t>
-      </w:r>
-      <w:r>
-        <w:rPr>
-          <w:rStyle w:val="bibnote"/>
-        </w:rPr>
-        <w:t>note of incollection1</w:t>
-      </w:r>
-      <w:r>
-        <w:rPr/>
-        <w:t>Cited by: </w:t>
-      </w:r>
-      <w:hyperlink w:anchor="S4.p1">
-        <w:r>
-          <w:rPr/>
-          <w:t>4</w:t>
-        </w:r>
-      </w:hyperlink>
-      <w:r>
-        <w:rPr/>
-        <w:t>.</w:t>
-      </w:r>
-    </w:p>
-    <w:p>
-      <w:pPr>
-        <w:pStyle w:val="empty"/>
-      </w:pPr>
-      <w:bookmarkStart w:id="bib.bib1" w:name="bib.bib1"/>
-      <w:bookmarkEnd w:id="bib.bib1"/>
-    </w:p>
-    <w:p>
-      <w:pPr>
-        <w:pStyle w:val="Bibliographyitem"/>
-      </w:pPr>
-      <w:r>
-        <w:rPr>
-          <w:b/>
-        </w:rPr>
-        <w:t>[4]</w:t>
-      </w:r>
-      <w:r>
-        <w:rPr>
-          <w:rStyle w:val="bibauthor2"/>
-        </w:rPr>
-        <w:t>A. of book1</w:t>
-      </w:r>
-      <w:r>
-        <w:rPr>
-          <w:rStyle w:val="bibpublicationdate"/>
-        </w:rPr>
-        <w:t>1993</w:t>
-      </w:r>
-      <w:r>
-        <w:rPr>
-          <w:rStyle w:val="bibtitle2"/>
-        </w:rPr>
-        <w:t>Title of book1</w:t>
-      </w:r>
-      <w:r>
-        <w:rPr/>
-        <w:t>.</w:t>
-      </w:r>
-      <w:r>
-        <w:rPr>
-          <w:rStyle w:val="bibpublisher"/>
-        </w:rPr>
-        <w:t>Publisher of book1</w:t>
-      </w:r>
-      <w:r>
-        <w:rPr/>
-        <w:t>, </w:t>
-      </w:r>
-      <w:r>
-        <w:rPr>
-          <w:rStyle w:val="bibplace"/>
-        </w:rPr>
-        <w:t>address of publisher of book1</w:t>
-      </w:r>
-      <w:r>
-        <w:rPr/>
-        <w:t>.</w:t>
-      </w:r>
-      <w:r>
-        <w:rPr/>
-        <w:t>Cited by: </w:t>
-      </w:r>
-      <w:hyperlink w:anchor="S4.p1">
-        <w:r>
-          <w:rPr/>
-          <w:t>4</w:t>
-        </w:r>
-      </w:hyperlink>
-      <w:r>
-        <w:rPr/>
-        <w:t>.</w:t>
-      </w:r>
-    </w:p>
+      </w:sdtEndPr>
+      <w:sdtContent>
+        <w:p>
+          <w:pPr>
+            <w:pStyle w:val="Heading1"/>
+          </w:pPr>
+          <w:r>
+            <w:t>Works Cit</w:t>
+          </w:r>
+          <w:bookmarkStart w:id="0" w:name="_GoBack"/>
+          <w:bookmarkEnd w:id="0"/>
+          <w:r>
+            <w:t>ed</w:t>
+          </w:r>
+        </w:p>
+        <w:p>
+          <w:pPr>
+            <w:rPr>
+              <w:noProof/>
+            </w:rPr>
+          </w:pPr>
+          <w:r>
+            <w:fldChar w:fldCharType="begin"/>
+          </w:r>
+          <w:r>
+            <w:instrText xml:space="preserve"> BIBLIOGRAPHY </w:instrText>
+          </w:r>
+          <w:r>
+            <w:fldChar w:fldCharType="separate"/>
+          </w:r>
+        </w:p>
+        <w:p>
+          <w:pPr>
+            <w:pStyle w:val="style1"/>
+          </w:pPr>
+          <w:r>
+            <w:rPr/>
+            <w:t>References</w:t>
+          </w:r>
+        </w:p>
+        <w:p>
+          <w:pPr>
+            <w:pStyle w:val="empty"/>
+          </w:pPr>
+          <w:bookmarkStart w:id="bib.bib3" w:name="bib.bib3"/>
+          <w:bookmarkEnd w:id="bib.bib3"/>
+        </w:p>
+        <w:p>
+          <w:pPr>
+            <w:pStyle w:val="Bibliographyitem"/>
+          </w:pPr>
+          <w:r>
+            <w:rPr>
+              <w:b/>
+            </w:rPr>
+            <w:t>[1]</w:t>
+          </w:r>
+          <w:r>
+            <w:rPr>
+              <w:rStyle w:val="bibauthor2"/>
+            </w:rPr>
+            <w:t>A. investigator of book2 and A. of book2</w:t>
+          </w:r>
+          <w:r>
+            <w:rPr>
+              <w:rStyle w:val="bibpublicationdate"/>
+            </w:rPr>
+            <w:t>year of book2-month of book2</w:t>
+          </w:r>
+          <w:r>
+            <w:rPr>
+              <w:rStyle w:val="bibtitle2"/>
+            </w:rPr>
+            <w:t>Title of book2</w:t>
+          </w:r>
+          <w:r>
+            <w:rPr/>
+            <w:t>.</w:t>
+          </w:r>
+          <!--elided element bib-edition-->
+          <w:r>
+            <w:rPr>
+              <w:color w:val="FF0000"/>
+            </w:rPr>
+            <w:t> Error! Stylesheet does not recognize element: bib-edition</w:t>
+          </w:r>
+          <w:r>
+            <w:rPr/>
+            <w:t> edition</w:t>
+          </w:r>
+          <!-- Text formatting error here -->
+          <w:r>
+            <w:rPr/>
+            <w:t>, </w:t>
+          </w:r>
+          <w:r>
+            <w:rPr>
+              <w:rStyle w:val="bibseries"/>
+            </w:rPr>
+            <w:t>series of book2</w:t>
+          </w:r>
+          <w:r>
+            <w:rPr/>
+            <w:t>, Vol. </w:t>
+          </w:r>
+          <w:r>
+            <w:rPr>
+              <w:rStyle w:val="bibvolume"/>
+            </w:rPr>
+            <w:t>volume of book2</w:t>
+          </w:r>
+          <w:r>
+            <w:rPr/>
+            <w:t>,  </w:t>
+          </w:r>
+          <w:r>
+            <w:rPr>
+              <w:rStyle w:val="bibpublisher"/>
+            </w:rPr>
+            <w:t>publisher of book2</w:t>
+          </w:r>
+          <w:r>
+            <w:rPr/>
+            <w:t>, </w:t>
+          </w:r>
+          <w:r>
+            <w:rPr>
+              <w:rStyle w:val="bibplace"/>
+            </w:rPr>
+            <w:t>address of book2</w:t>
+          </w:r>
+          <w:r>
+            <w:rPr/>
+            <w:t>.</w:t>
+          </w:r>
+          <w:r>
+            <w:rPr/>
+            <w:t>Note: </w:t>
+          </w:r>
+          <w:r>
+            <w:rPr>
+              <w:rStyle w:val="bibnote"/>
+            </w:rPr>
+            <w:t>note of book2</w:t>
+          </w:r>
+          <w:r>
+            <w:rPr/>
+            <w:t>Cited by: </w:t>
+          </w:r>
+          <w:hyperlink w:anchor="S4.p1">
+            <w:r>
+              <w:rPr/>
+              <w:t>4</w:t>
+            </w:r>
+          </w:hyperlink>
+          <w:r>
+            <w:rPr/>
+            <w:t>.</w:t>
+          </w:r>
+        </w:p>
+        <w:p>
+          <w:pPr>
+            <w:pStyle w:val="empty"/>
+          </w:pPr>
+          <w:bookmarkStart w:id="bib.bib4" w:name="bib.bib4"/>
+          <w:bookmarkEnd w:id="bib.bib4"/>
+        </w:p>
+        <w:p>
+          <w:pPr>
+            <w:pStyle w:val="Bibliographyitem"/>
+          </w:pPr>
+          <w:r>
+            <w:rPr>
+              <w:b/>
+            </w:rPr>
+            <w:t>[2]</w:t>
+          </w:r>
+          <w:r>
+            <w:rPr>
+              <w:rStyle w:val="bibauthor2"/>
+            </w:rPr>
+            <w:t>author of booklet1</w:t>
+          </w:r>
+          <w:r>
+            <w:rPr>
+              <w:rStyle w:val="bibpublicationdate"/>
+            </w:rPr>
+            <w:t>year of booklet1-month of booklet1</w:t>
+          </w:r>
+          <w:r>
+            <w:rPr>
+              <w:rStyle w:val="bibtitle2"/>
+            </w:rPr>
+            <w:t>Title of booklet1</w:t>
+          </w:r>
+          <w:r>
+            <w:rPr/>
+            <w:t>.</w:t>
+          </w:r>
+          <w:r>
+            <w:rPr>
+              <w:rStyle w:val="bibplace"/>
+            </w:rPr>
+            <w:t>address of booklet1</w:t>
+          </w:r>
+          <w:r>
+            <w:rPr/>
+            <w:t>.</w:t>
+          </w:r>
+          <w:r>
+            <w:rPr/>
+            <w:t>Note: </w:t>
+          </w:r>
+          <w:r>
+            <w:rPr>
+              <w:rStyle w:val="bibnote"/>
+            </w:rPr>
+            <w:t>howpublished of booklet1</w:t>
+          </w:r>
+          <w:r>
+            <w:rPr/>
+            <w:t>Cited by: </w:t>
+          </w:r>
+          <w:hyperlink w:anchor="S4.p1">
+            <w:r>
+              <w:rPr/>
+              <w:t>4</w:t>
+            </w:r>
+          </w:hyperlink>
+          <w:r>
+            <w:rPr/>
+            <w:t>.</w:t>
+          </w:r>
+        </w:p>
+        <w:p>
+          <w:pPr>
+            <w:pStyle w:val="empty"/>
+          </w:pPr>
+          <w:bookmarkStart w:id="bib.bib6" w:name="bib.bib6"/>
+          <w:bookmarkEnd w:id="bib.bib6"/>
+        </w:p>
+        <w:p>
+          <w:pPr>
+            <w:pStyle w:val="Bibliographyitem"/>
+          </w:pPr>
+          <w:r>
+            <w:rPr>
+              <w:b/>
+            </w:rPr>
+            <w:t>[3]</w:t>
+          </w:r>
+          <w:r>
+            <w:rPr>
+              <w:rStyle w:val="bibauthor2"/>
+            </w:rPr>
+            <w:t>author of incollection1</w:t>
+          </w:r>
+          <w:r>
+            <w:rPr>
+              <w:rStyle w:val="bibpublicationdate"/>
+            </w:rPr>
+            <w:t>year of incollection1-month of incollection1</w:t>
+          </w:r>
+          <w:r>
+            <w:rPr>
+              <w:rStyle w:val="bibtitle2"/>
+            </w:rPr>
+            <w:t>Title of incolleciton1</w:t>
+          </w:r>
+          <w:r>
+            <w:rPr/>
+            <w:t>.</w:t>
+          </w:r>
+          <w:r>
+            <w:rPr>
+              <w:rStyle w:val="bibtype2"/>
+            </w:rPr>
+            <w:t>type of incollection1</w:t>
+          </w:r>
+          <w:r>
+            <w:rPr/>
+            <w:t> in </w:t>
+          </w:r>
+          <w:r>
+            <w:rPr/>
+            <w:t>editor of incollection1 (Ed.)</w:t>
+          </w:r>
+          <w:r>
+            <w:rPr/>
+            <w:t>, </w:t>
+          </w:r>
+          <!--elided element bib-title-->
+          <w:r>
+            <w:rPr>
+              <w:color w:val="FF0000"/>
+            </w:rPr>
+            <w:t> Error! Stylesheet does not recognize element: bib-title</w:t>
+          </w:r>
+          <w:r>
+            <w:rPr/>
+            <w:t>,</w:t>
+          </w:r>
+          <w:r>
+            <w:rPr>
+              <w:rStyle w:val="bibseries"/>
+            </w:rPr>
+            <w:t>series of incollection1</w:t>
+          </w:r>
+          <w:r>
+            <w:rPr/>
+            <w:t>, </w:t>
+          </w:r>
+          <w:r>
+            <w:rPr/>
+            <w:t> pp. </w:t>
+          </w:r>
+          <w:r>
+            <w:rPr>
+              <w:rStyle w:val="bibpages"/>
+            </w:rPr>
+            <w:t>pages of incollection1</w:t>
+          </w:r>
+          <w:r>
+            <w:rPr/>
+            <w:t>.</w:t>
+          </w:r>
+          <w:r>
+            <w:rPr/>
+            <w:t>Note: </w:t>
+          </w:r>
+          <w:r>
+            <w:rPr>
+              <w:rStyle w:val="bibnote"/>
+            </w:rPr>
+            <w:t>note of incollection1</w:t>
+          </w:r>
+          <w:r>
+            <w:rPr/>
+            <w:t>Cited by: </w:t>
+          </w:r>
+          <w:hyperlink w:anchor="S4.p1">
+            <w:r>
+              <w:rPr/>
+              <w:t>4</w:t>
+            </w:r>
+          </w:hyperlink>
+          <w:r>
+            <w:rPr/>
+            <w:t>.</w:t>
+          </w:r>
+        </w:p>
+        <w:p>
+          <w:pPr>
+            <w:pStyle w:val="empty"/>
+          </w:pPr>
+          <w:bookmarkStart w:id="bib.bib1" w:name="bib.bib1"/>
+          <w:bookmarkEnd w:id="bib.bib1"/>
+        </w:p>
+        <w:p>
+          <w:pPr>
+            <w:pStyle w:val="Bibliographyitem"/>
+          </w:pPr>
+          <w:r>
+            <w:rPr>
+              <w:b/>
+            </w:rPr>
+            <w:t>[4]</w:t>
+          </w:r>
+          <w:r>
+            <w:rPr>
+              <w:rStyle w:val="bibauthor2"/>
+            </w:rPr>
+            <w:t>A. of book1</w:t>
+          </w:r>
+          <w:r>
+            <w:rPr>
+              <w:rStyle w:val="bibpublicationdate"/>
+            </w:rPr>
+            <w:t>1993</w:t>
+          </w:r>
+          <w:r>
+            <w:rPr>
+              <w:rStyle w:val="bibtitle2"/>
+            </w:rPr>
+            <w:t>Title of book1</w:t>
+          </w:r>
+          <w:r>
+            <w:rPr/>
+            <w:t>.</w:t>
+          </w:r>
+          <w:r>
+            <w:rPr>
+              <w:rStyle w:val="bibpublisher"/>
+            </w:rPr>
+            <w:t>Publisher of book1</w:t>
+          </w:r>
+          <w:r>
+            <w:rPr/>
+            <w:t>, </w:t>
+          </w:r>
+          <w:r>
+            <w:rPr>
+              <w:rStyle w:val="bibplace"/>
+            </w:rPr>
+            <w:t>address of publisher of book1</w:t>
+          </w:r>
+          <w:r>
+            <w:rPr/>
+            <w:t>.</w:t>
+          </w:r>
+          <w:r>
+            <w:rPr/>
+            <w:t>Cited by: </w:t>
+          </w:r>
+          <w:hyperlink w:anchor="S4.p1">
+            <w:r>
+              <w:rPr/>
+              <w:t>4</w:t>
+            </w:r>
+          </w:hyperlink>
+          <w:r>
+            <w:rPr/>
+            <w:t>.</w:t>
+          </w:r>
+        </w:p>
+        <w:p>
+          <w:pPr>
+            <w:divId w:val="1325429968"/>
+            <w:rPr>
+              <w:rFonts w:eastAsia="Times New Roman"/>
+              <w:noProof/>
+            </w:rPr>
+          </w:pPr>
+        </w:p>
+        <w:p>
+          <w:r>
+            <w:rPr>
+              <w:b/>
+              <w:bCs/>
+            </w:rPr>
+            <w:fldChar w:fldCharType="end"/>
+          </w:r>
+        </w:p>
+      </w:sdtContent>
+    </w:sdt>
   </w:body>
 </w:document>
 </file>
@@ -3686,7 +3815,7 @@
 </file>
 
 <file path=customXML/item1.xml><?xml version="1.0" encoding="utf-8"?>
-<b:Sources xmlns:b="http://schemas.openxmlformats.org/officeDocument/2006/bibliography" xmlns="http://schemas.openxmlformats.org/officeDocument/2006/bibliography" xmlns:exsl="http://exslt.org/common" SelectedStyle="\IEEE2006OfficeOnline.xsl" StyleName="IEEE 2006">
+<b:Sources xmlns:b="http://schemas.openxmlformats.org/officeDocument/2006/bibliography" xmlns="http://schemas.openxmlformats.org/officeDocument/2006/bibliography" xmlns:exsl="http://exslt.org/common" SelectedStyle="\APA.XSL" StyleName="APA">
   <b:Source>
     <b:SourceType>Book</b:SourceType>
     <b:Tag>book1</b:Tag>
@@ -3704,7 +3833,6 @@
     <b:Year>1993</b:Year>
     <b:Publisher>Publisher of book1</b:Publisher>
     <b:City>address of publisher of book1</b:City>
-    <b:RefOrder>1</b:RefOrder>
   </b:Source>
   <b:Source>
     <b:SourceType>Book</b:SourceType>
@@ -3728,7 +3856,6 @@
     <b:Year>year of book2</b:Year>
     <b:Month>month of book2</b:Month>
     <b:City>address of book2</b:City>
-    <b:RefOrder>2</b:RefOrder>
   </b:Source>
   <b:Source>
     <b:SourceType>Book</b:SourceType>
@@ -3746,27 +3873,26 @@
     <b:City>address of booklet1</b:City>
     <b:Year>year of booklet1</b:Year>
     <b:Month>month of booklet1</b:Month>
-    <b:RefOrder>3</b:RefOrder>
   </b:Source>
   <b:Source>
     <b:SourceType>BookSection</b:SourceType>
-    <b:Tag>inbook1</b:Tag>
+    <b:Tag>incollection1</b:Tag>
     <b:Author>
       <b:Author>
         <b:NameList>
           <b:Person>
-            <b:Last>author of inbook1</b:Last>
+            <b:Last>author of incollection1</b:Last>
           </b:Person>
         </b:NameList>
       </b:Author>
     </b:Author>
-    <b:Title>Title of inbook1</b:Title>
-    <b:Pages>pages of inbook1</b:Pages>
-    <b:Publisher>publisher of inbook1</b:Publisher>
-    <b:City>address of inbook1</b:City>
-    <b:Year>year of inbook1</b:Year>
-    <b:Month>month of inbook1</b:Month>
-    <b:RefOrder>4</b:RefOrder>
+    <b:Title>Title of incolleciton1</b:Title>
+    <b:BookTitle>booktitle of incollection1</b:BookTitle>
+    <b:Publisher>publisher of incollection1</b:Publisher>
+    <b:City>address of incollection1</b:City>
+    <b:Year>year of incollection1</b:Year>
+    <b:Month>month of incollection1</b:Month>
+    <b:Pages>pages of incollection1</b:Pages>
   </b:Source>
 </b:Sources>
 </file>

</xml_diff>

<commit_message>
Started work on odt. Can already convert hello world files
</commit_message>
<xml_diff>
--- a/testing/WML/testerus/test.docx
+++ b/testing/WML/testerus/test.docx
@@ -85,8 +85,8 @@
       <w:pPr>
         <w:pStyle w:val="empty"/>
       </w:pPr>
-      <w:bookmarkStart w:name="" w:id="idp6631120"/>
-      <w:bookmarkEnd w:id="idp6631120"/>
+      <w:bookmarkStart w:name="" w:id="idp3948208"/>
+      <w:bookmarkEnd w:id="idp3948208"/>
     </w:p>
     <w:p>
       <w:pPr>
@@ -104,8 +104,8 @@
       <w:pPr>
         <w:pStyle w:val="empty"/>
       </w:pPr>
-      <w:bookmarkStart w:name="" w:id="idp6278800"/>
-      <w:bookmarkEnd w:id="idp6278800"/>
+      <w:bookmarkStart w:name="" w:id="idp3966720"/>
+      <w:bookmarkEnd w:id="idp3966720"/>
     </w:p>
     <w:p>
       <w:pPr>
@@ -123,8 +123,8 @@
       <w:pPr>
         <w:pStyle w:val="empty"/>
       </w:pPr>
-      <w:bookmarkStart w:name="S1.SS1.p1" w:id="idp4042464"/>
-      <w:bookmarkEnd w:id="idp4042464"/>
+      <w:bookmarkStart w:name="S1.SS1.p1" w:id="idp1459712"/>
+      <w:bookmarkEnd w:id="idp1459712"/>
     </w:p>
     <w:p>
       <w:pPr>
@@ -165,8 +165,8 @@
       <w:pPr>
         <w:pStyle w:val="empty"/>
       </w:pPr>
-      <w:bookmarkStart w:name="" w:id="idp6858224"/>
-      <w:bookmarkEnd w:id="idp6858224"/>
+      <w:bookmarkStart w:name="" w:id="idp4260416"/>
+      <w:bookmarkEnd w:id="idp4260416"/>
     </w:p>
     <w:p>
       <w:pPr>
@@ -184,8 +184,8 @@
       <w:pPr>
         <w:pStyle w:val="empty"/>
       </w:pPr>
-      <w:bookmarkStart w:name="S1.SS2.p1" w:id="idp6846864"/>
-      <w:bookmarkEnd w:id="idp6846864"/>
+      <w:bookmarkStart w:name="S1.SS2.p1" w:id="idp3937120"/>
+      <w:bookmarkEnd w:id="idp3937120"/>
     </w:p>
     <w:p>
       <w:pPr>
@@ -200,8 +200,8 @@
       <w:pPr>
         <w:pStyle w:val="empty"/>
       </w:pPr>
-      <w:bookmarkStart w:name="" w:id="idp6845680"/>
-      <w:bookmarkEnd w:id="idp6845680"/>
+      <w:bookmarkStart w:name="" w:id="idp4333328"/>
+      <w:bookmarkEnd w:id="idp4333328"/>
     </w:p>
     <w:p>
       <w:pPr>
@@ -219,8 +219,8 @@
       <w:pPr>
         <w:pStyle w:val="empty"/>
       </w:pPr>
-      <w:bookmarkStart w:name="S1.SS3.p1" w:id="idp6966720"/>
-      <w:bookmarkEnd w:id="idp6966720"/>
+      <w:bookmarkStart w:name="S1.SS3.p1" w:id="idp4226112"/>
+      <w:bookmarkEnd w:id="idp4226112"/>
     </w:p>
     <w:p>
       <w:pPr>
@@ -300,8 +300,8 @@
       <w:pPr>
         <w:pStyle w:val="empty"/>
       </w:pPr>
-      <w:bookmarkStart w:name="" w:id="idp6956816"/>
-      <w:bookmarkEnd w:id="idp6956816"/>
+      <w:bookmarkStart w:name="" w:id="idp4299920"/>
+      <w:bookmarkEnd w:id="idp4299920"/>
     </w:p>
     <w:p>
       <w:pPr>
@@ -327,8 +327,8 @@
       <w:pPr>
         <w:pStyle w:val="empty"/>
       </w:pPr>
-      <w:bookmarkStart w:name="S1.SS4.p1" w:id="idp7023152"/>
-      <w:bookmarkEnd w:id="idp7023152"/>
+      <w:bookmarkStart w:name="S1.SS4.p1" w:id="idp4363024"/>
+      <w:bookmarkEnd w:id="idp4363024"/>
     </w:p>
     <w:p>
       <w:pPr>
@@ -350,8 +350,8 @@
       <w:pPr>
         <w:pStyle w:val="empty"/>
       </w:pPr>
-      <w:bookmarkStart w:name="" w:id="idp7026096"/>
-      <w:bookmarkEnd w:id="idp7026096"/>
+      <w:bookmarkStart w:name="" w:id="idp4367216"/>
+      <w:bookmarkEnd w:id="idp4367216"/>
     </w:p>
     <w:p>
       <w:pPr>
@@ -369,8 +369,8 @@
       <w:pPr>
         <w:pStyle w:val="empty"/>
       </w:pPr>
-      <w:bookmarkStart w:name="S1.SS5.p1" w:id="idp7036848"/>
-      <w:bookmarkEnd w:id="idp7036848"/>
+      <w:bookmarkStart w:name="S1.SS5.p1" w:id="idp4374192"/>
+      <w:bookmarkEnd w:id="idp4374192"/>
     </w:p>
     <w:tbl>
       <w:tblGrid>
@@ -540,8 +540,8 @@
       <w:pPr>
         <w:pStyle w:val="empty"/>
       </w:pPr>
-      <w:bookmarkStart w:name="" w:id="idp7061632"/>
-      <w:bookmarkEnd w:id="idp7061632"/>
+      <w:bookmarkStart w:name="" w:id="idp4401120"/>
+      <w:bookmarkEnd w:id="idp4401120"/>
     </w:p>
     <w:p>
       <w:pPr>
@@ -559,8 +559,8 @@
       <w:pPr>
         <w:pStyle w:val="empty"/>
       </w:pPr>
-      <w:bookmarkStart w:name="S2.p1" w:id="idp7067296"/>
-      <w:bookmarkEnd w:id="idp7067296"/>
+      <w:bookmarkStart w:name="S2.p1" w:id="idp4403216"/>
+      <w:bookmarkEnd w:id="idp4403216"/>
     </w:p>
     <w:p>
       <w:pPr>
@@ -1157,8 +1157,8 @@
       <w:pPr>
         <w:pStyle w:val="empty"/>
       </w:pPr>
-      <w:bookmarkStart w:name="" w:id="idp7386752"/>
-      <w:bookmarkEnd w:id="idp7386752"/>
+      <w:bookmarkStart w:name="" w:id="idp4725520"/>
+      <w:bookmarkEnd w:id="idp4725520"/>
     </w:p>
     <w:p>
       <w:pPr>
@@ -1176,8 +1176,8 @@
       <w:pPr>
         <w:pStyle w:val="empty"/>
       </w:pPr>
-      <w:bookmarkStart w:name="S3.p1" w:id="idp7478544"/>
-      <w:bookmarkEnd w:id="idp7478544"/>
+      <w:bookmarkStart w:name="S3.p1" w:id="idp4319200"/>
+      <w:bookmarkEnd w:id="idp4319200"/>
     </w:p>
     <w:p>
       <w:r>
@@ -1194,7 +1194,7 @@
                     <pic:cNvPicPr/>
                   </pic:nvPicPr>
                   <pic:blipFill>
-                    <a:blip r:embed="idp7483664"/>
+                    <a:blip r:embed="idp4822208"/>
                     <a:stretch>
                       <a:fillRect/>
                     </a:stretch>
@@ -1231,8 +1231,8 @@
       <w:pPr>
         <w:pStyle w:val="empty"/>
       </w:pPr>
-      <w:bookmarkStart w:name="S3.p2" w:id="idp7227376"/>
-      <w:bookmarkEnd w:id="idp7227376"/>
+      <w:bookmarkStart w:name="S3.p2" w:id="idp4517280"/>
+      <w:bookmarkEnd w:id="idp4517280"/>
     </w:p>
     <w:p>
       <w:pPr>
@@ -1254,8 +1254,8 @@
       <w:pPr>
         <w:pStyle w:val="empty"/>
       </w:pPr>
-      <w:bookmarkStart w:name="" w:id="idp7494496"/>
-      <w:bookmarkEnd w:id="idp7494496"/>
+      <w:bookmarkStart w:name="" w:id="idp4829600"/>
+      <w:bookmarkEnd w:id="idp4829600"/>
     </w:p>
     <w:p>
       <w:pPr>
@@ -1273,8 +1273,8 @@
       <w:pPr>
         <w:pStyle w:val="empty"/>
       </w:pPr>
-      <w:bookmarkStart w:name="S4.p1" w:id="idp7483472"/>
-      <w:bookmarkEnd w:id="idp7483472"/>
+      <w:bookmarkStart w:name="S4.p1" w:id="idp4832256"/>
+      <w:bookmarkEnd w:id="idp4832256"/>
     </w:p>
     <w:p>
       <w:pPr>
@@ -1298,7 +1298,7 @@
           </w:r>
           <w:r>
             <w:rPr/>
-            <w:t>4</w:t>
+            <w:t>OF 93</w:t>
           </w:r>
           <w:r>
             <w:fldChar w:fldCharType="end"/>
@@ -1323,7 +1323,7 @@
           </w:r>
           <w:r>
             <w:rPr/>
-            <w:t>1</w:t>
+            <w:t>ioar</w:t>
           </w:r>
           <w:r>
             <w:fldChar w:fldCharType="end"/>
@@ -1348,7 +1348,7 @@
           </w:r>
           <w:r>
             <w:rPr/>
-            <w:t>2</w:t>
+            <w:t>AUTar</w:t>
           </w:r>
           <w:r>
             <w:fldChar w:fldCharType="end"/>
@@ -1373,7 +1373,7 @@
           </w:r>
           <w:r>
             <w:rPr/>
-            <w:t>3</w:t>
+            <w:t>AUTar</w:t>
           </w:r>
           <w:r>
             <w:fldChar w:fldCharType="end"/>
@@ -1470,7 +1470,7 @@
             <w:rPr>
               <w:b/>
             </w:rPr>
-            <w:t>[1]</w:t>
+            <w:t>[ioar]</w:t>
           </w:r>
           <w:r>
             <w:rPr>
@@ -1590,7 +1590,7 @@
             <w:rPr>
               <w:b/>
             </w:rPr>
-            <w:t>[2]</w:t>
+            <w:t>[AUTar]</w:t>
           </w:r>
           <w:r>
             <w:rPr>
@@ -1664,7 +1664,7 @@
             <w:rPr>
               <w:b/>
             </w:rPr>
-            <w:t>[3]</w:t>
+            <w:t>[AUTar]</w:t>
           </w:r>
           <w:r>
             <w:rPr>
@@ -1781,7 +1781,7 @@
             <w:rPr>
               <w:b/>
             </w:rPr>
-            <w:t>[4]</w:t>
+            <w:t>[OF 93]</w:t>
           </w:r>
           <w:r>
             <w:rPr>

</xml_diff>